<commit_message>
Writing Chapter two in project paper is complited
</commit_message>
<xml_diff>
--- a/project paper/Data Analysis of Sales Prediction of Big Mart Data.docx
+++ b/project paper/Data Analysis of Sales Prediction of Big Mart Data.docx
@@ -752,14 +752,7 @@
           <w:sz w:val="36"/>
           <w:szCs w:val="36"/>
         </w:rPr>
-        <w:t>The objective of this project is to analyze sales information of some popular e-commerce sites like amazon, e-bay, Alibaba, Coursera and Udacity. This analysis will produce some report on their sales’ pattern, relation between sales’ rate and price of the product etc. This type report may help to make a good business planning.</w:t>
-      </w:r>
-      <w:r>
-        <w:rPr>
-          <w:sz w:val="36"/>
-          <w:szCs w:val="36"/>
-        </w:rPr>
-        <w:t xml:space="preserve"> Here I have chose</w:t>
+        <w:t>The objective of this project is to analyze sales information of some popular e-commerce sites like amazon, e-bay, Alibaba, Coursera and Udacity. This analysis will produce some report on their sales’ pattern, relation between sales’ rate and price of the product etc. This type report may help to make a good business planning. Here I have chose</w:t>
       </w:r>
       <w:r>
         <w:rPr>
@@ -1525,70 +1518,2799 @@
           <w:szCs w:val="36"/>
         </w:rPr>
       </w:pPr>
+    </w:p>
+    <w:p>
+      <w:pPr>
+        <w:pStyle w:val="NormalWeb"/>
+        <w:spacing w:before="0" w:beforeAutospacing="0" w:after="0" w:afterAutospacing="0"/>
+        <w:jc w:val="both"/>
+        <w:rPr>
+          <w:rFonts w:ascii="Georgia" w:hAnsi="Georgia"/>
+          <w:iCs/>
+          <w:color w:val="333333"/>
+          <w:sz w:val="36"/>
+          <w:szCs w:val="36"/>
+        </w:rPr>
+      </w:pPr>
+    </w:p>
+    <w:p>
+      <w:pPr>
+        <w:pStyle w:val="NormalWeb"/>
+        <w:spacing w:before="0" w:beforeAutospacing="0" w:after="0" w:afterAutospacing="0"/>
+        <w:jc w:val="both"/>
+        <w:rPr>
+          <w:rFonts w:ascii="Georgia" w:hAnsi="Georgia"/>
+          <w:iCs/>
+          <w:color w:val="333333"/>
+          <w:sz w:val="36"/>
+          <w:szCs w:val="36"/>
+        </w:rPr>
+      </w:pPr>
+    </w:p>
+    <w:p>
+      <w:pPr>
+        <w:pStyle w:val="NormalWeb"/>
+        <w:spacing w:before="0" w:beforeAutospacing="0" w:after="0" w:afterAutospacing="0"/>
+        <w:jc w:val="both"/>
+        <w:rPr>
+          <w:rFonts w:ascii="Georgia" w:hAnsi="Georgia"/>
+          <w:iCs/>
+          <w:color w:val="333333"/>
+          <w:sz w:val="36"/>
+          <w:szCs w:val="36"/>
+        </w:rPr>
+      </w:pPr>
+    </w:p>
+    <w:p>
+      <w:pPr>
+        <w:pStyle w:val="NormalWeb"/>
+        <w:spacing w:before="0" w:beforeAutospacing="0" w:after="0" w:afterAutospacing="0"/>
+        <w:jc w:val="both"/>
+        <w:rPr>
+          <w:rFonts w:ascii="Georgia" w:hAnsi="Georgia"/>
+          <w:iCs/>
+          <w:color w:val="333333"/>
+          <w:sz w:val="36"/>
+          <w:szCs w:val="36"/>
+        </w:rPr>
+      </w:pPr>
+    </w:p>
+    <w:p>
+      <w:pPr>
+        <w:pStyle w:val="NormalWeb"/>
+        <w:spacing w:before="0" w:beforeAutospacing="0" w:after="0" w:afterAutospacing="0"/>
+        <w:jc w:val="both"/>
+        <w:rPr>
+          <w:rFonts w:ascii="Georgia" w:hAnsi="Georgia"/>
+          <w:iCs/>
+          <w:color w:val="333333"/>
+          <w:sz w:val="36"/>
+          <w:szCs w:val="36"/>
+        </w:rPr>
+      </w:pPr>
+    </w:p>
+    <w:p>
+      <w:pPr>
+        <w:pStyle w:val="NormalWeb"/>
+        <w:spacing w:before="0" w:beforeAutospacing="0" w:after="0" w:afterAutospacing="0"/>
+        <w:jc w:val="both"/>
+        <w:rPr>
+          <w:rFonts w:ascii="Georgia" w:hAnsi="Georgia"/>
+          <w:iCs/>
+          <w:color w:val="333333"/>
+          <w:sz w:val="36"/>
+          <w:szCs w:val="36"/>
+        </w:rPr>
+      </w:pPr>
+    </w:p>
+    <w:p>
+      <w:pPr>
+        <w:pStyle w:val="NormalWeb"/>
+        <w:spacing w:before="0" w:beforeAutospacing="0" w:after="0" w:afterAutospacing="0"/>
+        <w:jc w:val="both"/>
+        <w:rPr>
+          <w:rFonts w:ascii="Georgia" w:hAnsi="Georgia"/>
+          <w:iCs/>
+          <w:color w:val="333333"/>
+          <w:sz w:val="36"/>
+          <w:szCs w:val="36"/>
+        </w:rPr>
+      </w:pPr>
+    </w:p>
+    <w:p>
+      <w:pPr>
+        <w:pStyle w:val="NormalWeb"/>
+        <w:spacing w:before="0" w:beforeAutospacing="0" w:after="0" w:afterAutospacing="0"/>
+        <w:jc w:val="both"/>
+        <w:rPr>
+          <w:rFonts w:ascii="Georgia" w:hAnsi="Georgia"/>
+          <w:iCs/>
+          <w:color w:val="333333"/>
+          <w:sz w:val="36"/>
+          <w:szCs w:val="36"/>
+        </w:rPr>
+      </w:pPr>
+    </w:p>
+    <w:p>
+      <w:pPr>
+        <w:pStyle w:val="NormalWeb"/>
+        <w:spacing w:before="0" w:beforeAutospacing="0" w:after="0" w:afterAutospacing="0"/>
+        <w:jc w:val="both"/>
+        <w:rPr>
+          <w:rFonts w:ascii="Georgia" w:hAnsi="Georgia"/>
+          <w:iCs/>
+          <w:color w:val="333333"/>
+          <w:sz w:val="36"/>
+          <w:szCs w:val="36"/>
+        </w:rPr>
+      </w:pPr>
+    </w:p>
+    <w:p>
+      <w:pPr>
+        <w:pStyle w:val="NormalWeb"/>
+        <w:spacing w:before="0" w:beforeAutospacing="0" w:after="0" w:afterAutospacing="0"/>
+        <w:jc w:val="both"/>
+        <w:rPr>
+          <w:rFonts w:ascii="Georgia" w:hAnsi="Georgia"/>
+          <w:iCs/>
+          <w:color w:val="333333"/>
+          <w:sz w:val="36"/>
+          <w:szCs w:val="36"/>
+        </w:rPr>
+      </w:pPr>
+    </w:p>
+    <w:p>
+      <w:pPr>
+        <w:pStyle w:val="NormalWeb"/>
+        <w:spacing w:before="0" w:beforeAutospacing="0" w:after="0" w:afterAutospacing="0"/>
+        <w:jc w:val="both"/>
+        <w:rPr>
+          <w:rFonts w:ascii="Georgia" w:hAnsi="Georgia"/>
+          <w:iCs/>
+          <w:color w:val="333333"/>
+          <w:sz w:val="36"/>
+          <w:szCs w:val="36"/>
+        </w:rPr>
+      </w:pPr>
+    </w:p>
+    <w:p>
+      <w:pPr>
+        <w:pStyle w:val="NormalWeb"/>
+        <w:spacing w:before="0" w:beforeAutospacing="0" w:after="0" w:afterAutospacing="0"/>
+        <w:jc w:val="both"/>
+        <w:rPr>
+          <w:rFonts w:ascii="Georgia" w:hAnsi="Georgia"/>
+          <w:iCs/>
+          <w:color w:val="333333"/>
+          <w:sz w:val="36"/>
+          <w:szCs w:val="36"/>
+        </w:rPr>
+      </w:pPr>
+    </w:p>
+    <w:p>
+      <w:pPr>
+        <w:pStyle w:val="NormalWeb"/>
+        <w:spacing w:before="0" w:beforeAutospacing="0" w:after="0" w:afterAutospacing="0"/>
+        <w:jc w:val="both"/>
+        <w:rPr>
+          <w:rFonts w:ascii="Georgia" w:hAnsi="Georgia"/>
+          <w:iCs/>
+          <w:color w:val="333333"/>
+          <w:sz w:val="36"/>
+          <w:szCs w:val="36"/>
+        </w:rPr>
+      </w:pPr>
+    </w:p>
+    <w:p>
+      <w:pPr>
+        <w:pStyle w:val="NormalWeb"/>
+        <w:spacing w:before="0" w:beforeAutospacing="0" w:after="0" w:afterAutospacing="0"/>
+        <w:jc w:val="both"/>
+        <w:rPr>
+          <w:rFonts w:ascii="Georgia" w:hAnsi="Georgia"/>
+          <w:iCs/>
+          <w:color w:val="333333"/>
+          <w:sz w:val="36"/>
+          <w:szCs w:val="36"/>
+        </w:rPr>
+      </w:pPr>
+    </w:p>
+    <w:p>
+      <w:pPr>
+        <w:pStyle w:val="NormalWeb"/>
+        <w:spacing w:before="0" w:beforeAutospacing="0" w:after="0" w:afterAutospacing="0"/>
+        <w:jc w:val="both"/>
+        <w:rPr>
+          <w:rFonts w:ascii="Georgia" w:hAnsi="Georgia"/>
+          <w:iCs/>
+          <w:color w:val="333333"/>
+          <w:sz w:val="36"/>
+          <w:szCs w:val="36"/>
+        </w:rPr>
+      </w:pPr>
+    </w:p>
+    <w:p>
+      <w:pPr>
+        <w:pStyle w:val="NormalWeb"/>
+        <w:spacing w:before="0" w:beforeAutospacing="0" w:after="0" w:afterAutospacing="0"/>
+        <w:jc w:val="both"/>
+        <w:rPr>
+          <w:rFonts w:ascii="Georgia" w:hAnsi="Georgia"/>
+          <w:iCs/>
+          <w:color w:val="333333"/>
+          <w:sz w:val="36"/>
+          <w:szCs w:val="36"/>
+        </w:rPr>
+      </w:pPr>
+    </w:p>
+    <w:p>
+      <w:pPr>
+        <w:pStyle w:val="NormalWeb"/>
+        <w:spacing w:before="0" w:beforeAutospacing="0" w:after="0" w:afterAutospacing="0"/>
+        <w:jc w:val="both"/>
+        <w:rPr>
+          <w:rFonts w:ascii="Georgia" w:hAnsi="Georgia"/>
+          <w:iCs/>
+          <w:color w:val="333333"/>
+          <w:sz w:val="36"/>
+          <w:szCs w:val="36"/>
+        </w:rPr>
+      </w:pPr>
+    </w:p>
+    <w:p>
+      <w:pPr>
+        <w:pStyle w:val="NormalWeb"/>
+        <w:spacing w:before="0" w:beforeAutospacing="0" w:after="0" w:afterAutospacing="0"/>
+        <w:jc w:val="both"/>
+        <w:rPr>
+          <w:rFonts w:ascii="Georgia" w:hAnsi="Georgia"/>
+          <w:iCs/>
+          <w:color w:val="333333"/>
+          <w:sz w:val="36"/>
+          <w:szCs w:val="36"/>
+        </w:rPr>
+      </w:pPr>
+    </w:p>
+    <w:p>
+      <w:pPr>
+        <w:pStyle w:val="NormalWeb"/>
+        <w:spacing w:before="0" w:beforeAutospacing="0" w:after="0" w:afterAutospacing="0"/>
+        <w:jc w:val="both"/>
+        <w:rPr>
+          <w:rFonts w:ascii="Georgia" w:hAnsi="Georgia"/>
+          <w:iCs/>
+          <w:color w:val="333333"/>
+          <w:sz w:val="36"/>
+          <w:szCs w:val="36"/>
+        </w:rPr>
+      </w:pPr>
+    </w:p>
+    <w:p>
+      <w:pPr>
+        <w:pStyle w:val="NormalWeb"/>
+        <w:spacing w:before="0" w:beforeAutospacing="0" w:after="0" w:afterAutospacing="0"/>
+        <w:jc w:val="both"/>
+        <w:rPr>
+          <w:rFonts w:ascii="Georgia" w:hAnsi="Georgia"/>
+          <w:iCs/>
+          <w:color w:val="333333"/>
+          <w:sz w:val="36"/>
+          <w:szCs w:val="36"/>
+        </w:rPr>
+      </w:pPr>
+    </w:p>
+    <w:p>
+      <w:pPr>
+        <w:pStyle w:val="NormalWeb"/>
+        <w:spacing w:before="0" w:beforeAutospacing="0" w:after="0" w:afterAutospacing="0"/>
+        <w:jc w:val="both"/>
+        <w:rPr>
+          <w:rFonts w:ascii="Georgia" w:hAnsi="Georgia"/>
+          <w:iCs/>
+          <w:color w:val="333333"/>
+          <w:sz w:val="36"/>
+          <w:szCs w:val="36"/>
+        </w:rPr>
+      </w:pPr>
+    </w:p>
+    <w:p>
+      <w:pPr>
+        <w:pStyle w:val="NormalWeb"/>
+        <w:spacing w:before="0" w:beforeAutospacing="0" w:after="0" w:afterAutospacing="0"/>
+        <w:jc w:val="both"/>
+        <w:rPr>
+          <w:rFonts w:ascii="Georgia" w:hAnsi="Georgia"/>
+          <w:iCs/>
+          <w:color w:val="333333"/>
+          <w:sz w:val="36"/>
+          <w:szCs w:val="36"/>
+        </w:rPr>
+      </w:pPr>
+    </w:p>
+    <w:p>
+      <w:pPr>
+        <w:pStyle w:val="NormalWeb"/>
+        <w:spacing w:before="0" w:beforeAutospacing="0" w:after="0" w:afterAutospacing="0"/>
+        <w:jc w:val="both"/>
+        <w:rPr>
+          <w:rFonts w:ascii="Georgia" w:hAnsi="Georgia"/>
+          <w:iCs/>
+          <w:color w:val="333333"/>
+          <w:sz w:val="36"/>
+          <w:szCs w:val="36"/>
+        </w:rPr>
+      </w:pPr>
+    </w:p>
+    <w:p>
+      <w:pPr>
+        <w:pStyle w:val="NormalWeb"/>
+        <w:spacing w:before="0" w:beforeAutospacing="0" w:after="0" w:afterAutospacing="0"/>
+        <w:jc w:val="both"/>
+        <w:rPr>
+          <w:rFonts w:ascii="Georgia" w:hAnsi="Georgia"/>
+          <w:iCs/>
+          <w:color w:val="333333"/>
+          <w:sz w:val="36"/>
+          <w:szCs w:val="36"/>
+        </w:rPr>
+      </w:pPr>
+    </w:p>
+    <w:p>
+      <w:pPr>
+        <w:pStyle w:val="NormalWeb"/>
+        <w:spacing w:before="0" w:beforeAutospacing="0" w:after="0" w:afterAutospacing="0"/>
+        <w:jc w:val="both"/>
+        <w:rPr>
+          <w:rFonts w:ascii="Georgia" w:hAnsi="Georgia"/>
+          <w:iCs/>
+          <w:color w:val="333333"/>
+          <w:sz w:val="36"/>
+          <w:szCs w:val="36"/>
+        </w:rPr>
+      </w:pPr>
+    </w:p>
+    <w:p>
+      <w:pPr>
+        <w:pStyle w:val="NormalWeb"/>
+        <w:spacing w:before="0" w:beforeAutospacing="0" w:after="0" w:afterAutospacing="0"/>
+        <w:jc w:val="center"/>
+        <w:rPr>
+          <w:rFonts w:asciiTheme="minorHAnsi" w:hAnsiTheme="minorHAnsi" w:cstheme="minorHAnsi"/>
+          <w:b/>
+          <w:iCs/>
+          <w:color w:val="333333"/>
+          <w:sz w:val="40"/>
+          <w:szCs w:val="40"/>
+        </w:rPr>
+      </w:pPr>
+    </w:p>
+    <w:p>
+      <w:pPr>
+        <w:pStyle w:val="NormalWeb"/>
+        <w:spacing w:before="0" w:beforeAutospacing="0" w:after="0" w:afterAutospacing="0"/>
+        <w:jc w:val="center"/>
+        <w:rPr>
+          <w:rFonts w:asciiTheme="minorHAnsi" w:hAnsiTheme="minorHAnsi" w:cstheme="minorHAnsi"/>
+          <w:b/>
+          <w:iCs/>
+          <w:color w:val="333333"/>
+          <w:sz w:val="40"/>
+          <w:szCs w:val="40"/>
+        </w:rPr>
+      </w:pPr>
+    </w:p>
+    <w:p>
+      <w:pPr>
+        <w:pStyle w:val="NormalWeb"/>
+        <w:spacing w:before="0" w:beforeAutospacing="0" w:after="0" w:afterAutospacing="0"/>
+        <w:jc w:val="center"/>
+        <w:rPr>
+          <w:rFonts w:asciiTheme="minorHAnsi" w:hAnsiTheme="minorHAnsi" w:cstheme="minorHAnsi"/>
+          <w:b/>
+          <w:iCs/>
+          <w:color w:val="333333"/>
+          <w:sz w:val="40"/>
+          <w:szCs w:val="40"/>
+        </w:rPr>
+      </w:pPr>
+    </w:p>
+    <w:p>
+      <w:pPr>
+        <w:pStyle w:val="NormalWeb"/>
+        <w:spacing w:before="0" w:beforeAutospacing="0" w:after="0" w:afterAutospacing="0"/>
+        <w:jc w:val="center"/>
+        <w:rPr>
+          <w:rFonts w:asciiTheme="minorHAnsi" w:hAnsiTheme="minorHAnsi" w:cstheme="minorHAnsi"/>
+          <w:b/>
+          <w:iCs/>
+          <w:color w:val="333333"/>
+          <w:sz w:val="40"/>
+          <w:szCs w:val="40"/>
+        </w:rPr>
+      </w:pPr>
+    </w:p>
+    <w:p>
+      <w:pPr>
+        <w:pStyle w:val="NormalWeb"/>
+        <w:spacing w:before="0" w:beforeAutospacing="0" w:after="0" w:afterAutospacing="0"/>
+        <w:jc w:val="center"/>
+        <w:rPr>
+          <w:rFonts w:asciiTheme="minorHAnsi" w:hAnsiTheme="minorHAnsi" w:cstheme="minorHAnsi"/>
+          <w:b/>
+          <w:iCs/>
+          <w:color w:val="333333"/>
+          <w:sz w:val="40"/>
+          <w:szCs w:val="40"/>
+        </w:rPr>
+      </w:pPr>
+    </w:p>
+    <w:p>
+      <w:pPr>
+        <w:pStyle w:val="NormalWeb"/>
+        <w:spacing w:before="0" w:beforeAutospacing="0" w:after="0" w:afterAutospacing="0"/>
+        <w:jc w:val="center"/>
+        <w:rPr>
+          <w:rFonts w:asciiTheme="minorHAnsi" w:hAnsiTheme="minorHAnsi" w:cstheme="minorHAnsi"/>
+          <w:b/>
+          <w:iCs/>
+          <w:color w:val="333333"/>
+          <w:sz w:val="40"/>
+          <w:szCs w:val="40"/>
+        </w:rPr>
+      </w:pPr>
+    </w:p>
+    <w:p>
+      <w:pPr>
+        <w:pStyle w:val="NormalWeb"/>
+        <w:spacing w:before="0" w:beforeAutospacing="0" w:after="0" w:afterAutospacing="0"/>
+        <w:jc w:val="center"/>
+        <w:rPr>
+          <w:rFonts w:asciiTheme="minorHAnsi" w:hAnsiTheme="minorHAnsi" w:cstheme="minorHAnsi"/>
+          <w:b/>
+          <w:iCs/>
+          <w:color w:val="333333"/>
+          <w:sz w:val="40"/>
+          <w:szCs w:val="40"/>
+        </w:rPr>
+      </w:pPr>
+    </w:p>
+    <w:p>
+      <w:pPr>
+        <w:pStyle w:val="NormalWeb"/>
+        <w:spacing w:before="0" w:beforeAutospacing="0" w:after="0" w:afterAutospacing="0"/>
+        <w:jc w:val="center"/>
+        <w:rPr>
+          <w:rFonts w:asciiTheme="minorHAnsi" w:hAnsiTheme="minorHAnsi" w:cstheme="minorHAnsi"/>
+          <w:b/>
+          <w:iCs/>
+          <w:color w:val="333333"/>
+          <w:sz w:val="40"/>
+          <w:szCs w:val="40"/>
+        </w:rPr>
+      </w:pPr>
+    </w:p>
+    <w:p>
+      <w:pPr>
+        <w:pStyle w:val="NormalWeb"/>
+        <w:spacing w:before="0" w:beforeAutospacing="0" w:after="0" w:afterAutospacing="0"/>
+        <w:jc w:val="center"/>
+        <w:rPr>
+          <w:rFonts w:asciiTheme="minorHAnsi" w:hAnsiTheme="minorHAnsi" w:cstheme="minorHAnsi"/>
+          <w:b/>
+          <w:iCs/>
+          <w:color w:val="333333"/>
+          <w:sz w:val="40"/>
+          <w:szCs w:val="40"/>
+        </w:rPr>
+      </w:pPr>
+    </w:p>
+    <w:p>
+      <w:pPr>
+        <w:pStyle w:val="NormalWeb"/>
+        <w:spacing w:before="0" w:beforeAutospacing="0" w:after="0" w:afterAutospacing="0"/>
+        <w:jc w:val="center"/>
+        <w:rPr>
+          <w:rFonts w:asciiTheme="minorHAnsi" w:hAnsiTheme="minorHAnsi" w:cstheme="minorHAnsi"/>
+          <w:b/>
+          <w:iCs/>
+          <w:color w:val="333333"/>
+          <w:sz w:val="40"/>
+          <w:szCs w:val="40"/>
+        </w:rPr>
+      </w:pPr>
+    </w:p>
+    <w:p>
+      <w:pPr>
+        <w:pStyle w:val="NormalWeb"/>
+        <w:spacing w:before="0" w:beforeAutospacing="0" w:after="0" w:afterAutospacing="0"/>
+        <w:jc w:val="center"/>
+        <w:rPr>
+          <w:rFonts w:asciiTheme="minorHAnsi" w:hAnsiTheme="minorHAnsi" w:cstheme="minorHAnsi"/>
+          <w:b/>
+          <w:iCs/>
+          <w:color w:val="333333"/>
+          <w:sz w:val="40"/>
+          <w:szCs w:val="40"/>
+        </w:rPr>
+      </w:pPr>
+    </w:p>
+    <w:p>
+      <w:pPr>
+        <w:pStyle w:val="NormalWeb"/>
+        <w:spacing w:before="0" w:beforeAutospacing="0" w:after="0" w:afterAutospacing="0"/>
+        <w:jc w:val="center"/>
+        <w:rPr>
+          <w:rFonts w:asciiTheme="minorHAnsi" w:hAnsiTheme="minorHAnsi" w:cstheme="minorHAnsi"/>
+          <w:b/>
+          <w:iCs/>
+          <w:color w:val="333333"/>
+          <w:sz w:val="40"/>
+          <w:szCs w:val="40"/>
+        </w:rPr>
+      </w:pPr>
+      <w:r>
+        <w:rPr>
+          <w:rFonts w:asciiTheme="minorHAnsi" w:hAnsiTheme="minorHAnsi" w:cstheme="minorHAnsi"/>
+          <w:b/>
+          <w:iCs/>
+          <w:color w:val="333333"/>
+          <w:sz w:val="40"/>
+          <w:szCs w:val="40"/>
+        </w:rPr>
+        <w:t>CHAPTER TWO</w:t>
+      </w:r>
+    </w:p>
+    <w:p>
+      <w:pPr>
+        <w:pStyle w:val="NormalWeb"/>
+        <w:spacing w:before="0" w:beforeAutospacing="0" w:after="0" w:afterAutospacing="0"/>
+        <w:jc w:val="center"/>
+        <w:rPr>
+          <w:rFonts w:asciiTheme="minorHAnsi" w:hAnsiTheme="minorHAnsi" w:cstheme="minorHAnsi"/>
+          <w:b/>
+          <w:iCs/>
+          <w:color w:val="333333"/>
+          <w:sz w:val="40"/>
+          <w:szCs w:val="40"/>
+        </w:rPr>
+      </w:pPr>
+      <w:r>
+        <w:rPr>
+          <w:rFonts w:asciiTheme="minorHAnsi" w:hAnsiTheme="minorHAnsi" w:cstheme="minorHAnsi"/>
+          <w:b/>
+          <w:iCs/>
+          <w:color w:val="333333"/>
+          <w:sz w:val="40"/>
+          <w:szCs w:val="40"/>
+        </w:rPr>
+        <w:t>BACKGROUND STUDY</w:t>
+      </w:r>
+    </w:p>
+    <w:p>
+      <w:pPr>
+        <w:pStyle w:val="NormalWeb"/>
+        <w:spacing w:before="0" w:beforeAutospacing="0" w:after="0" w:afterAutospacing="0"/>
+        <w:jc w:val="center"/>
+        <w:rPr>
+          <w:rFonts w:asciiTheme="minorHAnsi" w:hAnsiTheme="minorHAnsi" w:cstheme="minorHAnsi"/>
+          <w:b/>
+          <w:iCs/>
+          <w:color w:val="333333"/>
+          <w:sz w:val="40"/>
+          <w:szCs w:val="40"/>
+        </w:rPr>
+      </w:pPr>
+    </w:p>
+    <w:p>
+      <w:pPr>
+        <w:pStyle w:val="NormalWeb"/>
+        <w:spacing w:before="0" w:beforeAutospacing="0" w:after="0" w:afterAutospacing="0"/>
+        <w:jc w:val="center"/>
+        <w:rPr>
+          <w:rFonts w:asciiTheme="minorHAnsi" w:hAnsiTheme="minorHAnsi" w:cstheme="minorHAnsi"/>
+          <w:b/>
+          <w:iCs/>
+          <w:color w:val="333333"/>
+          <w:sz w:val="40"/>
+          <w:szCs w:val="40"/>
+        </w:rPr>
+      </w:pPr>
+    </w:p>
+    <w:p>
+      <w:pPr>
+        <w:pStyle w:val="NormalWeb"/>
+        <w:spacing w:before="0" w:beforeAutospacing="0" w:after="0" w:afterAutospacing="0"/>
+        <w:jc w:val="center"/>
+        <w:rPr>
+          <w:rFonts w:asciiTheme="minorHAnsi" w:hAnsiTheme="minorHAnsi" w:cstheme="minorHAnsi"/>
+          <w:b/>
+          <w:iCs/>
+          <w:color w:val="333333"/>
+          <w:sz w:val="40"/>
+          <w:szCs w:val="40"/>
+        </w:rPr>
+      </w:pPr>
+    </w:p>
+    <w:p>
+      <w:pPr>
+        <w:pStyle w:val="NormalWeb"/>
+        <w:spacing w:before="0" w:beforeAutospacing="0" w:after="0" w:afterAutospacing="0"/>
+        <w:jc w:val="center"/>
+        <w:rPr>
+          <w:rFonts w:asciiTheme="minorHAnsi" w:hAnsiTheme="minorHAnsi" w:cstheme="minorHAnsi"/>
+          <w:b/>
+          <w:iCs/>
+          <w:color w:val="333333"/>
+          <w:sz w:val="40"/>
+          <w:szCs w:val="40"/>
+        </w:rPr>
+      </w:pPr>
+    </w:p>
+    <w:p>
+      <w:pPr>
+        <w:pStyle w:val="NormalWeb"/>
+        <w:spacing w:before="0" w:beforeAutospacing="0" w:after="0" w:afterAutospacing="0"/>
+        <w:jc w:val="center"/>
+        <w:rPr>
+          <w:rFonts w:asciiTheme="minorHAnsi" w:hAnsiTheme="minorHAnsi" w:cstheme="minorHAnsi"/>
+          <w:b/>
+          <w:iCs/>
+          <w:color w:val="333333"/>
+          <w:sz w:val="40"/>
+          <w:szCs w:val="40"/>
+        </w:rPr>
+      </w:pPr>
+    </w:p>
+    <w:p>
+      <w:pPr>
+        <w:pStyle w:val="NormalWeb"/>
+        <w:spacing w:before="0" w:beforeAutospacing="0" w:after="0" w:afterAutospacing="0"/>
+        <w:jc w:val="center"/>
+        <w:rPr>
+          <w:rFonts w:asciiTheme="minorHAnsi" w:hAnsiTheme="minorHAnsi" w:cstheme="minorHAnsi"/>
+          <w:b/>
+          <w:iCs/>
+          <w:color w:val="333333"/>
+          <w:sz w:val="40"/>
+          <w:szCs w:val="40"/>
+        </w:rPr>
+      </w:pPr>
+    </w:p>
+    <w:p>
+      <w:pPr>
+        <w:pStyle w:val="NormalWeb"/>
+        <w:spacing w:before="0" w:beforeAutospacing="0" w:after="0" w:afterAutospacing="0"/>
+        <w:jc w:val="center"/>
+        <w:rPr>
+          <w:rFonts w:asciiTheme="minorHAnsi" w:hAnsiTheme="minorHAnsi" w:cstheme="minorHAnsi"/>
+          <w:b/>
+          <w:iCs/>
+          <w:color w:val="333333"/>
+          <w:sz w:val="40"/>
+          <w:szCs w:val="40"/>
+        </w:rPr>
+      </w:pPr>
+    </w:p>
+    <w:p>
+      <w:pPr>
+        <w:pStyle w:val="NormalWeb"/>
+        <w:spacing w:before="0" w:beforeAutospacing="0" w:after="0" w:afterAutospacing="0"/>
+        <w:jc w:val="center"/>
+        <w:rPr>
+          <w:rFonts w:asciiTheme="minorHAnsi" w:hAnsiTheme="minorHAnsi" w:cstheme="minorHAnsi"/>
+          <w:b/>
+          <w:iCs/>
+          <w:color w:val="333333"/>
+          <w:sz w:val="40"/>
+          <w:szCs w:val="40"/>
+        </w:rPr>
+      </w:pPr>
+    </w:p>
+    <w:p>
+      <w:pPr>
+        <w:pStyle w:val="NormalWeb"/>
+        <w:spacing w:before="0" w:beforeAutospacing="0" w:after="0" w:afterAutospacing="0"/>
+        <w:jc w:val="center"/>
+        <w:rPr>
+          <w:rFonts w:asciiTheme="minorHAnsi" w:hAnsiTheme="minorHAnsi" w:cstheme="minorHAnsi"/>
+          <w:b/>
+          <w:iCs/>
+          <w:color w:val="333333"/>
+          <w:sz w:val="40"/>
+          <w:szCs w:val="40"/>
+        </w:rPr>
+      </w:pPr>
+    </w:p>
+    <w:p>
+      <w:pPr>
+        <w:pStyle w:val="NormalWeb"/>
+        <w:spacing w:before="0" w:beforeAutospacing="0" w:after="0" w:afterAutospacing="0"/>
+        <w:jc w:val="center"/>
+        <w:rPr>
+          <w:rFonts w:asciiTheme="minorHAnsi" w:hAnsiTheme="minorHAnsi" w:cstheme="minorHAnsi"/>
+          <w:b/>
+          <w:iCs/>
+          <w:color w:val="333333"/>
+          <w:sz w:val="40"/>
+          <w:szCs w:val="40"/>
+        </w:rPr>
+      </w:pPr>
+    </w:p>
+    <w:p>
+      <w:pPr>
+        <w:pStyle w:val="NormalWeb"/>
+        <w:spacing w:before="0" w:beforeAutospacing="0" w:after="0" w:afterAutospacing="0"/>
+        <w:jc w:val="center"/>
+        <w:rPr>
+          <w:rFonts w:asciiTheme="minorHAnsi" w:hAnsiTheme="minorHAnsi" w:cstheme="minorHAnsi"/>
+          <w:b/>
+          <w:iCs/>
+          <w:color w:val="333333"/>
+          <w:sz w:val="40"/>
+          <w:szCs w:val="40"/>
+        </w:rPr>
+      </w:pPr>
+    </w:p>
+    <w:p>
+      <w:pPr>
+        <w:pStyle w:val="NormalWeb"/>
+        <w:spacing w:before="0" w:beforeAutospacing="0" w:after="0" w:afterAutospacing="0"/>
+        <w:jc w:val="center"/>
+        <w:rPr>
+          <w:rFonts w:asciiTheme="minorHAnsi" w:hAnsiTheme="minorHAnsi" w:cstheme="minorHAnsi"/>
+          <w:b/>
+          <w:iCs/>
+          <w:color w:val="333333"/>
+          <w:sz w:val="40"/>
+          <w:szCs w:val="40"/>
+        </w:rPr>
+      </w:pPr>
+    </w:p>
+    <w:p>
+      <w:pPr>
+        <w:pStyle w:val="NormalWeb"/>
+        <w:spacing w:before="0" w:beforeAutospacing="0" w:after="0" w:afterAutospacing="0"/>
+        <w:jc w:val="center"/>
+        <w:rPr>
+          <w:rFonts w:asciiTheme="minorHAnsi" w:hAnsiTheme="minorHAnsi" w:cstheme="minorHAnsi"/>
+          <w:b/>
+          <w:iCs/>
+          <w:color w:val="333333"/>
+          <w:sz w:val="40"/>
+          <w:szCs w:val="40"/>
+        </w:rPr>
+      </w:pPr>
+    </w:p>
+    <w:p>
+      <w:pPr>
+        <w:pStyle w:val="NormalWeb"/>
+        <w:spacing w:before="0" w:beforeAutospacing="0" w:after="0" w:afterAutospacing="0"/>
+        <w:rPr>
+          <w:rFonts w:asciiTheme="minorHAnsi" w:hAnsiTheme="minorHAnsi" w:cstheme="minorHAnsi"/>
+          <w:b/>
+          <w:iCs/>
+          <w:color w:val="333333"/>
+          <w:sz w:val="36"/>
+          <w:szCs w:val="36"/>
+        </w:rPr>
+      </w:pPr>
+      <w:r>
+        <w:rPr>
+          <w:rFonts w:asciiTheme="minorHAnsi" w:hAnsiTheme="minorHAnsi" w:cstheme="minorHAnsi"/>
+          <w:b/>
+          <w:iCs/>
+          <w:color w:val="333333"/>
+          <w:sz w:val="36"/>
+          <w:szCs w:val="36"/>
+        </w:rPr>
+        <w:lastRenderedPageBreak/>
+        <w:t>2.1 Introduction</w:t>
+      </w:r>
+    </w:p>
+    <w:p>
+      <w:pPr>
+        <w:pStyle w:val="NormalWeb"/>
+        <w:spacing w:before="0" w:beforeAutospacing="0" w:after="0" w:afterAutospacing="0"/>
+        <w:rPr>
+          <w:rFonts w:asciiTheme="minorHAnsi" w:hAnsiTheme="minorHAnsi" w:cstheme="minorHAnsi"/>
+          <w:iCs/>
+          <w:color w:val="333333"/>
+          <w:sz w:val="36"/>
+          <w:szCs w:val="36"/>
+        </w:rPr>
+      </w:pPr>
+    </w:p>
+    <w:p>
+      <w:pPr>
+        <w:pStyle w:val="NormalWeb"/>
+        <w:spacing w:before="0" w:beforeAutospacing="0" w:after="0" w:afterAutospacing="0"/>
+        <w:jc w:val="both"/>
+        <w:rPr>
+          <w:rFonts w:ascii="Georgia" w:hAnsi="Georgia"/>
+          <w:iCs/>
+          <w:color w:val="333333"/>
+          <w:sz w:val="36"/>
+          <w:szCs w:val="36"/>
+        </w:rPr>
+      </w:pPr>
+    </w:p>
+    <w:p>
+      <w:pPr>
+        <w:pStyle w:val="NormalWeb"/>
+        <w:spacing w:before="0" w:beforeAutospacing="0" w:after="0" w:afterAutospacing="0"/>
+        <w:jc w:val="both"/>
+        <w:rPr>
+          <w:rFonts w:asciiTheme="minorHAnsi" w:hAnsiTheme="minorHAnsi" w:cstheme="minorHAnsi"/>
+          <w:color w:val="222222"/>
+          <w:sz w:val="36"/>
+          <w:szCs w:val="36"/>
+          <w:shd w:val="clear" w:color="auto" w:fill="FFFFFF"/>
+        </w:rPr>
+      </w:pPr>
+      <w:r>
+        <w:rPr>
+          <w:rFonts w:asciiTheme="minorHAnsi" w:hAnsiTheme="minorHAnsi" w:cstheme="minorHAnsi"/>
+          <w:bCs/>
+          <w:color w:val="222222"/>
+          <w:sz w:val="36"/>
+          <w:szCs w:val="36"/>
+          <w:shd w:val="clear" w:color="auto" w:fill="FFFFFF"/>
+        </w:rPr>
+        <w:t>Data analysis</w:t>
+      </w:r>
+      <w:r>
+        <w:rPr>
+          <w:rFonts w:asciiTheme="minorHAnsi" w:hAnsiTheme="minorHAnsi" w:cstheme="minorHAnsi"/>
+          <w:color w:val="222222"/>
+          <w:sz w:val="36"/>
+          <w:szCs w:val="36"/>
+          <w:shd w:val="clear" w:color="auto" w:fill="FFFFFF"/>
+        </w:rPr>
+        <w:t> is a process of inspecting, </w:t>
+      </w:r>
+      <w:hyperlink r:id="rId6" w:tooltip="Data cleansing" w:history="1">
+        <w:r>
+          <w:rPr>
+            <w:rStyle w:val="Hyperlink"/>
+            <w:rFonts w:asciiTheme="minorHAnsi" w:hAnsiTheme="minorHAnsi" w:cstheme="minorHAnsi"/>
+            <w:color w:val="0B0080"/>
+            <w:sz w:val="36"/>
+            <w:szCs w:val="36"/>
+            <w:u w:val="none"/>
+            <w:shd w:val="clear" w:color="auto" w:fill="FFFFFF"/>
+          </w:rPr>
+          <w:t>cleansing</w:t>
+        </w:r>
+      </w:hyperlink>
+      <w:r>
+        <w:rPr>
+          <w:rFonts w:asciiTheme="minorHAnsi" w:hAnsiTheme="minorHAnsi" w:cstheme="minorHAnsi"/>
+          <w:color w:val="222222"/>
+          <w:sz w:val="36"/>
+          <w:szCs w:val="36"/>
+          <w:shd w:val="clear" w:color="auto" w:fill="FFFFFF"/>
+        </w:rPr>
+        <w:t>, </w:t>
+      </w:r>
+      <w:hyperlink r:id="rId7" w:tooltip="Data transformation" w:history="1">
+        <w:r>
+          <w:rPr>
+            <w:rStyle w:val="Hyperlink"/>
+            <w:rFonts w:asciiTheme="minorHAnsi" w:hAnsiTheme="minorHAnsi" w:cstheme="minorHAnsi"/>
+            <w:color w:val="0B0080"/>
+            <w:sz w:val="36"/>
+            <w:szCs w:val="36"/>
+            <w:u w:val="none"/>
+            <w:shd w:val="clear" w:color="auto" w:fill="FFFFFF"/>
+          </w:rPr>
+          <w:t>transforming</w:t>
+        </w:r>
+      </w:hyperlink>
+      <w:r>
+        <w:rPr>
+          <w:rFonts w:asciiTheme="minorHAnsi" w:hAnsiTheme="minorHAnsi" w:cstheme="minorHAnsi"/>
+          <w:color w:val="222222"/>
+          <w:sz w:val="36"/>
+          <w:szCs w:val="36"/>
+          <w:shd w:val="clear" w:color="auto" w:fill="FFFFFF"/>
+        </w:rPr>
+        <w:t>, and </w:t>
+      </w:r>
+      <w:hyperlink r:id="rId8" w:tooltip="Data modeling" w:history="1">
+        <w:r>
+          <w:rPr>
+            <w:rStyle w:val="Hyperlink"/>
+            <w:rFonts w:asciiTheme="minorHAnsi" w:hAnsiTheme="minorHAnsi" w:cstheme="minorHAnsi"/>
+            <w:color w:val="0B0080"/>
+            <w:sz w:val="36"/>
+            <w:szCs w:val="36"/>
+            <w:u w:val="none"/>
+            <w:shd w:val="clear" w:color="auto" w:fill="FFFFFF"/>
+          </w:rPr>
+          <w:t>modeling</w:t>
+        </w:r>
+      </w:hyperlink>
+      <w:r>
+        <w:rPr>
+          <w:rFonts w:asciiTheme="minorHAnsi" w:hAnsiTheme="minorHAnsi" w:cstheme="minorHAnsi"/>
+          <w:color w:val="222222"/>
+          <w:sz w:val="36"/>
+          <w:szCs w:val="36"/>
+          <w:shd w:val="clear" w:color="auto" w:fill="FFFFFF"/>
+        </w:rPr>
+        <w:t> </w:t>
+      </w:r>
+      <w:hyperlink r:id="rId9" w:tooltip="Data" w:history="1">
+        <w:r>
+          <w:rPr>
+            <w:rStyle w:val="Hyperlink"/>
+            <w:rFonts w:asciiTheme="minorHAnsi" w:hAnsiTheme="minorHAnsi" w:cstheme="minorHAnsi"/>
+            <w:color w:val="0B0080"/>
+            <w:sz w:val="36"/>
+            <w:szCs w:val="36"/>
+            <w:u w:val="none"/>
+            <w:shd w:val="clear" w:color="auto" w:fill="FFFFFF"/>
+          </w:rPr>
+          <w:t>data</w:t>
+        </w:r>
+      </w:hyperlink>
+      <w:r>
+        <w:rPr>
+          <w:rFonts w:asciiTheme="minorHAnsi" w:hAnsiTheme="minorHAnsi" w:cstheme="minorHAnsi"/>
+          <w:color w:val="222222"/>
+          <w:sz w:val="36"/>
+          <w:szCs w:val="36"/>
+          <w:shd w:val="clear" w:color="auto" w:fill="FFFFFF"/>
+        </w:rPr>
+        <w:t> with the goal of discovering useful information, informing conclusions, and supporting decision-making. Data analysis has multiple facets and approaches, encompassing diverse techniques under a variety of names, while being used in different business, science, and social science domains. In today's business, data analysis is playing a role in making decisions more scientific and helping the business achieve effective operation</w:t>
+      </w:r>
+    </w:p>
+    <w:p>
+      <w:pPr>
+        <w:pStyle w:val="NormalWeb"/>
+        <w:spacing w:before="0" w:beforeAutospacing="0" w:after="0" w:afterAutospacing="0"/>
+        <w:jc w:val="both"/>
+        <w:rPr>
+          <w:rFonts w:asciiTheme="minorHAnsi" w:hAnsiTheme="minorHAnsi" w:cstheme="minorHAnsi"/>
+          <w:color w:val="222222"/>
+          <w:sz w:val="36"/>
+          <w:szCs w:val="36"/>
+          <w:shd w:val="clear" w:color="auto" w:fill="FFFFFF"/>
+        </w:rPr>
+      </w:pPr>
+    </w:p>
+    <w:p>
+      <w:pPr>
+        <w:pStyle w:val="NormalWeb"/>
+        <w:spacing w:before="0" w:beforeAutospacing="0" w:after="0" w:afterAutospacing="0"/>
+        <w:jc w:val="both"/>
+        <w:rPr>
+          <w:rFonts w:asciiTheme="minorHAnsi" w:hAnsiTheme="minorHAnsi" w:cstheme="minorHAnsi"/>
+          <w:color w:val="222222"/>
+          <w:sz w:val="36"/>
+          <w:szCs w:val="36"/>
+          <w:shd w:val="clear" w:color="auto" w:fill="FFFFFF"/>
+        </w:rPr>
+      </w:pPr>
+    </w:p>
+    <w:p>
+      <w:pPr>
+        <w:pStyle w:val="NormalWeb"/>
+        <w:spacing w:before="0" w:beforeAutospacing="0" w:after="0" w:afterAutospacing="0"/>
+        <w:jc w:val="both"/>
+        <w:rPr>
+          <w:rFonts w:asciiTheme="minorHAnsi" w:hAnsiTheme="minorHAnsi" w:cstheme="minorHAnsi"/>
+          <w:iCs/>
+          <w:color w:val="333333"/>
+          <w:sz w:val="36"/>
+          <w:szCs w:val="36"/>
+        </w:rPr>
+      </w:pPr>
+      <w:r>
+        <w:rPr>
+          <w:rFonts w:asciiTheme="minorHAnsi" w:hAnsiTheme="minorHAnsi" w:cstheme="minorHAnsi"/>
+          <w:color w:val="222222"/>
+          <w:sz w:val="36"/>
+          <w:szCs w:val="36"/>
+          <w:shd w:val="clear" w:color="auto" w:fill="FFFFFF"/>
+        </w:rPr>
+        <w:t>Analysis refers to breaking a whole into its separate components for individual examination. Data analysis is a</w:t>
+      </w:r>
+      <w:r>
+        <w:rPr>
+          <w:rFonts w:asciiTheme="minorHAnsi" w:hAnsiTheme="minorHAnsi" w:cstheme="minorHAnsi"/>
+          <w:color w:val="222222"/>
+          <w:sz w:val="36"/>
+          <w:szCs w:val="36"/>
+          <w:shd w:val="clear" w:color="auto" w:fill="FFFFFF"/>
+        </w:rPr>
+        <w:t xml:space="preserve"> </w:t>
+      </w:r>
+      <w:hyperlink r:id="rId10" w:tooltip="Process theory" w:history="1">
+        <w:r>
+          <w:rPr>
+            <w:rStyle w:val="Hyperlink"/>
+            <w:rFonts w:asciiTheme="minorHAnsi" w:hAnsiTheme="minorHAnsi" w:cstheme="minorHAnsi"/>
+            <w:color w:val="0B0080"/>
+            <w:sz w:val="36"/>
+            <w:szCs w:val="36"/>
+            <w:u w:val="none"/>
+            <w:shd w:val="clear" w:color="auto" w:fill="FFFFFF"/>
+          </w:rPr>
+          <w:t>process</w:t>
+        </w:r>
+      </w:hyperlink>
+      <w:r>
+        <w:rPr>
+          <w:rFonts w:asciiTheme="minorHAnsi" w:hAnsiTheme="minorHAnsi" w:cstheme="minorHAnsi"/>
+          <w:sz w:val="36"/>
+          <w:szCs w:val="36"/>
+        </w:rPr>
+        <w:t xml:space="preserve"> </w:t>
+      </w:r>
+      <w:r>
+        <w:rPr>
+          <w:rFonts w:asciiTheme="minorHAnsi" w:hAnsiTheme="minorHAnsi" w:cstheme="minorHAnsi"/>
+          <w:color w:val="222222"/>
+          <w:sz w:val="36"/>
+          <w:szCs w:val="36"/>
+          <w:shd w:val="clear" w:color="auto" w:fill="FFFFFF"/>
+        </w:rPr>
+        <w:t>for obtaining raw data and converting it into information useful for decision-making by users. Data are collected and analyzed to answer questions, test hypotheses or disprove theories</w:t>
+      </w:r>
+    </w:p>
+    <w:p>
+      <w:pPr>
+        <w:pStyle w:val="NormalWeb"/>
+        <w:spacing w:before="0" w:beforeAutospacing="0" w:after="0" w:afterAutospacing="0"/>
+        <w:jc w:val="both"/>
+        <w:rPr>
+          <w:rFonts w:ascii="Georgia" w:hAnsi="Georgia"/>
+          <w:iCs/>
+          <w:color w:val="333333"/>
+          <w:sz w:val="36"/>
+          <w:szCs w:val="36"/>
+        </w:rPr>
+      </w:pPr>
+    </w:p>
+    <w:p>
+      <w:pPr>
+        <w:pStyle w:val="NormalWeb"/>
+        <w:spacing w:before="0" w:beforeAutospacing="0" w:after="0" w:afterAutospacing="0"/>
+        <w:jc w:val="both"/>
+        <w:rPr>
+          <w:rFonts w:ascii="Georgia" w:hAnsi="Georgia"/>
+          <w:iCs/>
+          <w:color w:val="333333"/>
+          <w:sz w:val="36"/>
+          <w:szCs w:val="36"/>
+        </w:rPr>
+      </w:pPr>
+    </w:p>
+    <w:p>
+      <w:pPr>
+        <w:rPr>
+          <w:b/>
+          <w:sz w:val="36"/>
+          <w:szCs w:val="36"/>
+        </w:rPr>
+      </w:pPr>
+      <w:r>
+        <w:rPr>
+          <w:b/>
+          <w:sz w:val="36"/>
+          <w:szCs w:val="36"/>
+        </w:rPr>
+        <w:t>2.2 Data analysis</w:t>
+      </w:r>
+    </w:p>
+    <w:p>
+      <w:pPr>
+        <w:rPr>
+          <w:b/>
+          <w:sz w:val="36"/>
+          <w:szCs w:val="36"/>
+        </w:rPr>
+      </w:pPr>
+    </w:p>
+    <w:p>
+      <w:pPr>
+        <w:rPr>
+          <w:sz w:val="36"/>
+          <w:szCs w:val="36"/>
+        </w:rPr>
+      </w:pPr>
+      <w:r>
+        <w:rPr>
+          <w:sz w:val="36"/>
+          <w:szCs w:val="36"/>
+        </w:rPr>
+        <w:t xml:space="preserve">There </w:t>
+      </w:r>
+      <w:r>
+        <w:rPr>
+          <w:sz w:val="36"/>
+          <w:szCs w:val="36"/>
+        </w:rPr>
+        <w:t>are total five steps to analyze a data set</w:t>
+      </w:r>
+    </w:p>
+    <w:p>
+      <w:pPr>
+        <w:rPr>
+          <w:sz w:val="36"/>
+          <w:szCs w:val="36"/>
+        </w:rPr>
+      </w:pPr>
+    </w:p>
+    <w:p>
+      <w:pPr>
+        <w:pStyle w:val="NormalWeb"/>
+        <w:numPr>
+          <w:ilvl w:val="0"/>
+          <w:numId w:val="3"/>
+        </w:numPr>
+        <w:spacing w:before="0" w:beforeAutospacing="0" w:after="0" w:afterAutospacing="0"/>
+        <w:jc w:val="both"/>
+        <w:rPr>
+          <w:rFonts w:asciiTheme="minorHAnsi" w:hAnsiTheme="minorHAnsi" w:cstheme="minorHAnsi"/>
+          <w:iCs/>
+          <w:color w:val="333333"/>
+          <w:sz w:val="36"/>
+          <w:szCs w:val="36"/>
+        </w:rPr>
+      </w:pPr>
+      <w:r>
+        <w:rPr>
+          <w:rFonts w:asciiTheme="minorHAnsi" w:hAnsiTheme="minorHAnsi" w:cstheme="minorHAnsi"/>
+          <w:iCs/>
+          <w:color w:val="333333"/>
+          <w:sz w:val="36"/>
+          <w:szCs w:val="36"/>
+        </w:rPr>
+        <w:t>Hypothesis generation</w:t>
+      </w:r>
+    </w:p>
+    <w:p>
+      <w:pPr>
+        <w:pStyle w:val="NormalWeb"/>
+        <w:numPr>
+          <w:ilvl w:val="0"/>
+          <w:numId w:val="3"/>
+        </w:numPr>
+        <w:spacing w:before="0" w:beforeAutospacing="0" w:after="0" w:afterAutospacing="0"/>
+        <w:jc w:val="both"/>
+        <w:rPr>
+          <w:rFonts w:asciiTheme="minorHAnsi" w:hAnsiTheme="minorHAnsi" w:cstheme="minorHAnsi"/>
+          <w:iCs/>
+          <w:color w:val="333333"/>
+          <w:sz w:val="36"/>
+          <w:szCs w:val="36"/>
+        </w:rPr>
+      </w:pPr>
+      <w:r>
+        <w:rPr>
+          <w:rFonts w:asciiTheme="minorHAnsi" w:hAnsiTheme="minorHAnsi" w:cstheme="minorHAnsi"/>
+          <w:iCs/>
+          <w:color w:val="333333"/>
+          <w:sz w:val="36"/>
+          <w:szCs w:val="36"/>
+        </w:rPr>
+        <w:t>Data exploring</w:t>
+      </w:r>
+    </w:p>
+    <w:p>
+      <w:pPr>
+        <w:pStyle w:val="NormalWeb"/>
+        <w:numPr>
+          <w:ilvl w:val="0"/>
+          <w:numId w:val="3"/>
+        </w:numPr>
+        <w:spacing w:before="0" w:beforeAutospacing="0" w:after="0" w:afterAutospacing="0"/>
+        <w:jc w:val="both"/>
+        <w:rPr>
+          <w:rFonts w:asciiTheme="minorHAnsi" w:hAnsiTheme="minorHAnsi" w:cstheme="minorHAnsi"/>
+          <w:iCs/>
+          <w:color w:val="333333"/>
+          <w:sz w:val="36"/>
+          <w:szCs w:val="36"/>
+        </w:rPr>
+      </w:pPr>
+      <w:r>
+        <w:rPr>
+          <w:rFonts w:asciiTheme="minorHAnsi" w:hAnsiTheme="minorHAnsi" w:cstheme="minorHAnsi"/>
+          <w:iCs/>
+          <w:color w:val="333333"/>
+          <w:sz w:val="36"/>
+          <w:szCs w:val="36"/>
+        </w:rPr>
+        <w:lastRenderedPageBreak/>
+        <w:t xml:space="preserve">Data cleaning </w:t>
+      </w:r>
+    </w:p>
+    <w:p>
+      <w:pPr>
+        <w:pStyle w:val="NormalWeb"/>
+        <w:numPr>
+          <w:ilvl w:val="0"/>
+          <w:numId w:val="3"/>
+        </w:numPr>
+        <w:spacing w:before="0" w:beforeAutospacing="0" w:after="0" w:afterAutospacing="0"/>
+        <w:jc w:val="both"/>
+        <w:rPr>
+          <w:rFonts w:asciiTheme="minorHAnsi" w:hAnsiTheme="minorHAnsi" w:cstheme="minorHAnsi"/>
+          <w:iCs/>
+          <w:color w:val="333333"/>
+          <w:sz w:val="36"/>
+          <w:szCs w:val="36"/>
+        </w:rPr>
+      </w:pPr>
+      <w:r>
+        <w:rPr>
+          <w:rFonts w:asciiTheme="minorHAnsi" w:hAnsiTheme="minorHAnsi" w:cstheme="minorHAnsi"/>
+          <w:iCs/>
+          <w:color w:val="333333"/>
+          <w:sz w:val="36"/>
+          <w:szCs w:val="36"/>
+        </w:rPr>
+        <w:t xml:space="preserve">Feature engineering </w:t>
+      </w:r>
+    </w:p>
+    <w:p>
+      <w:pPr>
+        <w:pStyle w:val="NormalWeb"/>
+        <w:numPr>
+          <w:ilvl w:val="0"/>
+          <w:numId w:val="3"/>
+        </w:numPr>
+        <w:spacing w:before="0" w:beforeAutospacing="0" w:after="0" w:afterAutospacing="0"/>
+        <w:jc w:val="both"/>
+        <w:rPr>
+          <w:rFonts w:asciiTheme="minorHAnsi" w:hAnsiTheme="minorHAnsi" w:cstheme="minorHAnsi"/>
+          <w:iCs/>
+          <w:color w:val="333333"/>
+          <w:sz w:val="36"/>
+          <w:szCs w:val="36"/>
+        </w:rPr>
+      </w:pPr>
+      <w:r>
+        <w:rPr>
+          <w:rFonts w:asciiTheme="minorHAnsi" w:hAnsiTheme="minorHAnsi" w:cstheme="minorHAnsi"/>
+          <w:iCs/>
+          <w:color w:val="333333"/>
+          <w:sz w:val="36"/>
+          <w:szCs w:val="36"/>
+        </w:rPr>
+        <w:t xml:space="preserve">Model building </w:t>
+      </w:r>
+    </w:p>
+    <w:p>
+      <w:pPr>
+        <w:rPr>
+          <w:sz w:val="36"/>
+          <w:szCs w:val="36"/>
+        </w:rPr>
+      </w:pPr>
+    </w:p>
+    <w:p>
+      <w:pPr>
+        <w:rPr>
+          <w:b/>
+          <w:sz w:val="36"/>
+          <w:szCs w:val="36"/>
+        </w:rPr>
+      </w:pPr>
+    </w:p>
+    <w:p>
+      <w:pPr>
+        <w:rPr>
+          <w:b/>
+          <w:sz w:val="36"/>
+          <w:szCs w:val="36"/>
+        </w:rPr>
+      </w:pPr>
+      <w:r>
+        <w:rPr>
+          <w:b/>
+          <w:sz w:val="36"/>
+          <w:szCs w:val="36"/>
+        </w:rPr>
+        <w:t>Hypothesis generation:</w:t>
+      </w:r>
+    </w:p>
+    <w:p>
+      <w:pPr>
+        <w:jc w:val="both"/>
+        <w:rPr>
+          <w:rFonts w:cstheme="minorHAnsi"/>
+          <w:sz w:val="36"/>
+          <w:szCs w:val="36"/>
+          <w:shd w:val="clear" w:color="auto" w:fill="FFFFFF"/>
+        </w:rPr>
+      </w:pPr>
+      <w:r>
+        <w:rPr>
+          <w:rFonts w:cstheme="minorHAnsi"/>
+          <w:sz w:val="36"/>
+          <w:szCs w:val="36"/>
+          <w:shd w:val="clear" w:color="auto" w:fill="FFFFFF"/>
+        </w:rPr>
+        <w:t>A </w:t>
+      </w:r>
+      <w:r>
+        <w:rPr>
+          <w:rFonts w:cstheme="minorHAnsi"/>
+          <w:bCs/>
+          <w:sz w:val="36"/>
+          <w:szCs w:val="36"/>
+          <w:shd w:val="clear" w:color="auto" w:fill="FFFFFF"/>
+        </w:rPr>
+        <w:t>statistical hypothesis</w:t>
+      </w:r>
+      <w:r>
+        <w:rPr>
+          <w:rFonts w:cstheme="minorHAnsi"/>
+          <w:sz w:val="36"/>
+          <w:szCs w:val="36"/>
+          <w:shd w:val="clear" w:color="auto" w:fill="FFFFFF"/>
+        </w:rPr>
+        <w:t>, sometimes called </w:t>
+      </w:r>
+      <w:r>
+        <w:rPr>
+          <w:rFonts w:cstheme="minorHAnsi"/>
+          <w:bCs/>
+          <w:sz w:val="36"/>
+          <w:szCs w:val="36"/>
+          <w:shd w:val="clear" w:color="auto" w:fill="FFFFFF"/>
+        </w:rPr>
+        <w:t>confirmatory data analysis</w:t>
+      </w:r>
+      <w:r>
+        <w:rPr>
+          <w:rFonts w:cstheme="minorHAnsi"/>
+          <w:sz w:val="36"/>
+          <w:szCs w:val="36"/>
+          <w:shd w:val="clear" w:color="auto" w:fill="FFFFFF"/>
+        </w:rPr>
+        <w:t>, is a </w:t>
+      </w:r>
+      <w:hyperlink r:id="rId11" w:tooltip="Hypothesis" w:history="1">
+        <w:r>
+          <w:rPr>
+            <w:rStyle w:val="Hyperlink"/>
+            <w:rFonts w:cstheme="minorHAnsi"/>
+            <w:color w:val="auto"/>
+            <w:sz w:val="36"/>
+            <w:szCs w:val="36"/>
+            <w:u w:val="none"/>
+            <w:shd w:val="clear" w:color="auto" w:fill="FFFFFF"/>
+          </w:rPr>
+          <w:t>hypothesis</w:t>
+        </w:r>
+      </w:hyperlink>
+      <w:r>
+        <w:rPr>
+          <w:rFonts w:cstheme="minorHAnsi"/>
+          <w:sz w:val="36"/>
+          <w:szCs w:val="36"/>
+          <w:shd w:val="clear" w:color="auto" w:fill="FFFFFF"/>
+        </w:rPr>
+        <w:t> that is testable on the basis of </w:t>
+      </w:r>
+      <w:hyperlink r:id="rId12" w:tooltip="Observable variable" w:history="1">
+        <w:r>
+          <w:rPr>
+            <w:rStyle w:val="Hyperlink"/>
+            <w:rFonts w:cstheme="minorHAnsi"/>
+            <w:color w:val="auto"/>
+            <w:sz w:val="36"/>
+            <w:szCs w:val="36"/>
+            <w:u w:val="none"/>
+            <w:shd w:val="clear" w:color="auto" w:fill="FFFFFF"/>
+          </w:rPr>
+          <w:t>observing</w:t>
+        </w:r>
+      </w:hyperlink>
+      <w:r>
+        <w:rPr>
+          <w:rFonts w:cstheme="minorHAnsi"/>
+          <w:sz w:val="36"/>
+          <w:szCs w:val="36"/>
+          <w:shd w:val="clear" w:color="auto" w:fill="FFFFFF"/>
+        </w:rPr>
+        <w:t> a process that is </w:t>
+      </w:r>
+      <w:hyperlink r:id="rId13" w:tooltip="Statistical model" w:history="1">
+        <w:r>
+          <w:rPr>
+            <w:rStyle w:val="Hyperlink"/>
+            <w:rFonts w:cstheme="minorHAnsi"/>
+            <w:color w:val="auto"/>
+            <w:sz w:val="36"/>
+            <w:szCs w:val="36"/>
+            <w:u w:val="none"/>
+            <w:shd w:val="clear" w:color="auto" w:fill="FFFFFF"/>
+          </w:rPr>
+          <w:t>modeled</w:t>
+        </w:r>
+      </w:hyperlink>
+      <w:r>
+        <w:rPr>
+          <w:rFonts w:cstheme="minorHAnsi"/>
+          <w:sz w:val="36"/>
+          <w:szCs w:val="36"/>
+          <w:shd w:val="clear" w:color="auto" w:fill="FFFFFF"/>
+        </w:rPr>
+        <w:t> via a set of </w:t>
+      </w:r>
+      <w:hyperlink r:id="rId14" w:tooltip="Random variable" w:history="1">
+        <w:r>
+          <w:rPr>
+            <w:rStyle w:val="Hyperlink"/>
+            <w:rFonts w:cstheme="minorHAnsi"/>
+            <w:color w:val="auto"/>
+            <w:sz w:val="36"/>
+            <w:szCs w:val="36"/>
+            <w:u w:val="none"/>
+            <w:shd w:val="clear" w:color="auto" w:fill="FFFFFF"/>
+          </w:rPr>
+          <w:t>random variables</w:t>
+        </w:r>
+      </w:hyperlink>
+      <w:r>
+        <w:rPr>
+          <w:rFonts w:cstheme="minorHAnsi"/>
+          <w:sz w:val="36"/>
+          <w:szCs w:val="36"/>
+          <w:shd w:val="clear" w:color="auto" w:fill="FFFFFF"/>
+        </w:rPr>
+        <w:t>.</w:t>
+      </w:r>
+      <w:r>
+        <w:rPr>
+          <w:rFonts w:cstheme="minorHAnsi"/>
+          <w:sz w:val="36"/>
+          <w:szCs w:val="36"/>
+          <w:shd w:val="clear" w:color="auto" w:fill="FFFFFF"/>
+          <w:vertAlign w:val="superscript"/>
+        </w:rPr>
+        <w:t xml:space="preserve"> </w:t>
+      </w:r>
+      <w:r>
+        <w:rPr>
+          <w:rFonts w:cstheme="minorHAnsi"/>
+          <w:sz w:val="36"/>
+          <w:szCs w:val="36"/>
+          <w:shd w:val="clear" w:color="auto" w:fill="FFFFFF"/>
+        </w:rPr>
+        <w:t>A </w:t>
+      </w:r>
+      <w:r>
+        <w:rPr>
+          <w:rFonts w:cstheme="minorHAnsi"/>
+          <w:bCs/>
+          <w:sz w:val="36"/>
+          <w:szCs w:val="36"/>
+          <w:shd w:val="clear" w:color="auto" w:fill="FFFFFF"/>
+        </w:rPr>
+        <w:t>statistical hypothesis test</w:t>
+      </w:r>
+      <w:r>
+        <w:rPr>
+          <w:rFonts w:cstheme="minorHAnsi"/>
+          <w:sz w:val="36"/>
+          <w:szCs w:val="36"/>
+          <w:shd w:val="clear" w:color="auto" w:fill="FFFFFF"/>
+        </w:rPr>
+        <w:t> is a method of </w:t>
+      </w:r>
+      <w:hyperlink r:id="rId15" w:tooltip="Statistical inference" w:history="1">
+        <w:r>
+          <w:rPr>
+            <w:rStyle w:val="Hyperlink"/>
+            <w:rFonts w:cstheme="minorHAnsi"/>
+            <w:color w:val="auto"/>
+            <w:sz w:val="36"/>
+            <w:szCs w:val="36"/>
+            <w:u w:val="none"/>
+            <w:shd w:val="clear" w:color="auto" w:fill="FFFFFF"/>
+          </w:rPr>
+          <w:t>statistical inference</w:t>
+        </w:r>
+      </w:hyperlink>
+      <w:r>
+        <w:rPr>
+          <w:rFonts w:cstheme="minorHAnsi"/>
+          <w:sz w:val="36"/>
+          <w:szCs w:val="36"/>
+          <w:shd w:val="clear" w:color="auto" w:fill="FFFFFF"/>
+        </w:rPr>
+        <w:t>. Commonly, two statistical data sets are compared, or a data set obtained by sampling is compared against a synthetic data set from an idealized model. A hypothesis is proposed for the statistical relationship between the two data sets, and this is compared as an </w:t>
+      </w:r>
+      <w:hyperlink r:id="rId16" w:tooltip="Alternative hypothesis" w:history="1">
+        <w:r>
+          <w:rPr>
+            <w:rStyle w:val="Hyperlink"/>
+            <w:rFonts w:cstheme="minorHAnsi"/>
+            <w:color w:val="auto"/>
+            <w:sz w:val="36"/>
+            <w:szCs w:val="36"/>
+            <w:u w:val="none"/>
+            <w:shd w:val="clear" w:color="auto" w:fill="FFFFFF"/>
+          </w:rPr>
+          <w:t>alternative</w:t>
+        </w:r>
+      </w:hyperlink>
+      <w:r>
+        <w:rPr>
+          <w:rFonts w:cstheme="minorHAnsi"/>
+          <w:sz w:val="36"/>
+          <w:szCs w:val="36"/>
+          <w:shd w:val="clear" w:color="auto" w:fill="FFFFFF"/>
+        </w:rPr>
+        <w:t> to an idealized null hypothesis that proposes no relationship between two data sets. The comparison is deemed </w:t>
+      </w:r>
+      <w:hyperlink r:id="rId17" w:tooltip="Statistically significant" w:history="1">
+        <w:r>
+          <w:rPr>
+            <w:rStyle w:val="Hyperlink"/>
+            <w:rFonts w:cstheme="minorHAnsi"/>
+            <w:iCs/>
+            <w:color w:val="auto"/>
+            <w:sz w:val="36"/>
+            <w:szCs w:val="36"/>
+            <w:u w:val="none"/>
+            <w:shd w:val="clear" w:color="auto" w:fill="FFFFFF"/>
+          </w:rPr>
+          <w:t>statistically significant</w:t>
+        </w:r>
+      </w:hyperlink>
+      <w:r>
+        <w:rPr>
+          <w:rFonts w:cstheme="minorHAnsi"/>
+          <w:sz w:val="36"/>
+          <w:szCs w:val="36"/>
+          <w:shd w:val="clear" w:color="auto" w:fill="FFFFFF"/>
+        </w:rPr>
+        <w:t> if the relationship between the data sets would be an unlikely realization of the </w:t>
+      </w:r>
+      <w:hyperlink r:id="rId18" w:tooltip="Null hypothesis" w:history="1">
+        <w:r>
+          <w:rPr>
+            <w:rStyle w:val="Hyperlink"/>
+            <w:rFonts w:cstheme="minorHAnsi"/>
+            <w:color w:val="auto"/>
+            <w:sz w:val="36"/>
+            <w:szCs w:val="36"/>
+            <w:u w:val="none"/>
+            <w:shd w:val="clear" w:color="auto" w:fill="FFFFFF"/>
+          </w:rPr>
+          <w:t>null hypothesis</w:t>
+        </w:r>
+      </w:hyperlink>
+      <w:r>
+        <w:rPr>
+          <w:rFonts w:cstheme="minorHAnsi"/>
+          <w:sz w:val="36"/>
+          <w:szCs w:val="36"/>
+          <w:shd w:val="clear" w:color="auto" w:fill="FFFFFF"/>
+        </w:rPr>
+        <w:t> according to a threshold probability—the significance level. Hypothesis tests are used when determining what outcomes of a study would lead to a rejection of the null hypothesis for a pre-specified level of significance</w:t>
+      </w:r>
+      <w:r>
+        <w:rPr>
+          <w:rFonts w:cstheme="minorHAnsi"/>
+          <w:sz w:val="36"/>
+          <w:szCs w:val="36"/>
+          <w:shd w:val="clear" w:color="auto" w:fill="FFFFFF"/>
+        </w:rPr>
+        <w:t>.</w:t>
+      </w:r>
+    </w:p>
+    <w:p>
+      <w:pPr>
+        <w:jc w:val="both"/>
+        <w:rPr>
+          <w:rFonts w:cstheme="minorHAnsi"/>
+          <w:color w:val="222222"/>
+          <w:sz w:val="36"/>
+          <w:szCs w:val="36"/>
+          <w:shd w:val="clear" w:color="auto" w:fill="FFFFFF"/>
+        </w:rPr>
+      </w:pPr>
+    </w:p>
+    <w:p>
+      <w:pPr>
+        <w:jc w:val="both"/>
+        <w:rPr>
+          <w:rFonts w:cstheme="minorHAnsi"/>
+          <w:sz w:val="36"/>
+          <w:szCs w:val="36"/>
+        </w:rPr>
+      </w:pPr>
+      <w:r>
+        <w:rPr>
+          <w:rFonts w:cstheme="minorHAnsi"/>
+          <w:sz w:val="36"/>
+          <w:szCs w:val="36"/>
+        </w:rPr>
+        <w:t>Understanding the problem better by brainstorming possible factors that can impact the outcome.</w:t>
+      </w:r>
+    </w:p>
+    <w:p>
+      <w:pPr>
+        <w:rPr>
+          <w:rFonts w:cstheme="minorHAnsi"/>
+          <w:b/>
+          <w:sz w:val="36"/>
+          <w:szCs w:val="36"/>
+        </w:rPr>
+      </w:pPr>
+      <w:r>
+        <w:rPr>
+          <w:rFonts w:cstheme="minorHAnsi"/>
+          <w:b/>
+          <w:sz w:val="36"/>
+          <w:szCs w:val="36"/>
+        </w:rPr>
+        <w:lastRenderedPageBreak/>
+        <w:t>Data exploring:</w:t>
+      </w:r>
+    </w:p>
+    <w:p>
+      <w:pPr>
+        <w:jc w:val="both"/>
+        <w:rPr>
+          <w:rFonts w:cstheme="minorHAnsi"/>
+          <w:sz w:val="36"/>
+          <w:szCs w:val="36"/>
+          <w:shd w:val="clear" w:color="auto" w:fill="FFFFFF"/>
+        </w:rPr>
+      </w:pPr>
+      <w:r>
+        <w:rPr>
+          <w:rFonts w:cstheme="minorHAnsi"/>
+          <w:sz w:val="36"/>
+          <w:szCs w:val="36"/>
+          <w:shd w:val="clear" w:color="auto" w:fill="FFFFFF"/>
+        </w:rPr>
+        <w:t>Data exploration is the first step in data analysis and typically involves summarizing the main characteristics of a data set, including its size, accuracy, initial patterns in the data and other attributes. It is commonly conducted by data analysts using visual analytics tools, but it can also be done in more advanced statistical software</w:t>
+      </w:r>
+      <w:r>
+        <w:rPr>
+          <w:rFonts w:cstheme="minorHAnsi"/>
+          <w:sz w:val="36"/>
+          <w:szCs w:val="36"/>
+          <w:shd w:val="clear" w:color="auto" w:fill="FFFFFF"/>
+        </w:rPr>
+        <w:t>, like python and R.</w:t>
+      </w:r>
+    </w:p>
+    <w:p>
+      <w:pPr>
+        <w:rPr>
+          <w:rFonts w:cstheme="minorHAnsi"/>
+          <w:sz w:val="36"/>
+          <w:szCs w:val="36"/>
+          <w:shd w:val="clear" w:color="auto" w:fill="FFFFFF"/>
+        </w:rPr>
+      </w:pPr>
+    </w:p>
+    <w:p>
+      <w:pPr>
+        <w:jc w:val="both"/>
+        <w:rPr>
+          <w:rFonts w:cstheme="minorHAnsi"/>
+          <w:sz w:val="36"/>
+          <w:szCs w:val="36"/>
+          <w:shd w:val="clear" w:color="auto" w:fill="FFFFFF"/>
+        </w:rPr>
+      </w:pPr>
+      <w:r>
+        <w:rPr>
+          <w:rFonts w:cstheme="minorHAnsi"/>
+          <w:sz w:val="36"/>
+          <w:szCs w:val="36"/>
+          <w:shd w:val="clear" w:color="auto" w:fill="FFFFFF"/>
+        </w:rPr>
+        <w:t>Before it can conduct </w:t>
+      </w:r>
+      <w:hyperlink r:id="rId19" w:history="1">
+        <w:r>
+          <w:rPr>
+            <w:rStyle w:val="Hyperlink"/>
+            <w:rFonts w:cstheme="minorHAnsi"/>
+            <w:color w:val="auto"/>
+            <w:sz w:val="36"/>
+            <w:szCs w:val="36"/>
+            <w:u w:val="none"/>
+            <w:shd w:val="clear" w:color="auto" w:fill="FFFFFF"/>
+          </w:rPr>
+          <w:t>analysis</w:t>
+        </w:r>
+      </w:hyperlink>
+      <w:r>
+        <w:rPr>
+          <w:rFonts w:cstheme="minorHAnsi"/>
+          <w:sz w:val="36"/>
+          <w:szCs w:val="36"/>
+          <w:shd w:val="clear" w:color="auto" w:fill="FFFFFF"/>
+        </w:rPr>
+        <w:t> on data collected by multiple data sources and stored in data warehouses, an organization must know how many cases are in a data set, what variables are included, how many missing values there are and what general hypotheses the data is likely to support. An initial exploration of the data set can help answer these questions by familiarizing analysts with the data with which they are working</w:t>
+      </w:r>
+      <w:r>
+        <w:rPr>
+          <w:rFonts w:cstheme="minorHAnsi"/>
+          <w:sz w:val="36"/>
+          <w:szCs w:val="36"/>
+          <w:shd w:val="clear" w:color="auto" w:fill="FFFFFF"/>
+        </w:rPr>
+        <w:t>.</w:t>
+      </w:r>
+    </w:p>
+    <w:p>
+      <w:pPr>
+        <w:rPr>
+          <w:rFonts w:cstheme="minorHAnsi"/>
+          <w:sz w:val="36"/>
+          <w:szCs w:val="36"/>
+          <w:shd w:val="clear" w:color="auto" w:fill="FFFFFF"/>
+        </w:rPr>
+      </w:pPr>
+    </w:p>
+    <w:p>
+      <w:pPr>
+        <w:rPr>
+          <w:rFonts w:cstheme="minorHAnsi"/>
+          <w:sz w:val="36"/>
+          <w:szCs w:val="36"/>
+          <w:shd w:val="clear" w:color="auto" w:fill="FFFFFF"/>
+        </w:rPr>
+      </w:pPr>
+      <w:r>
+        <w:rPr>
+          <w:rFonts w:cstheme="minorHAnsi"/>
+          <w:sz w:val="36"/>
+          <w:szCs w:val="36"/>
+          <w:shd w:val="clear" w:color="auto" w:fill="FFFFFF"/>
+        </w:rPr>
+        <w:t>L</w:t>
+      </w:r>
+      <w:r>
+        <w:rPr>
+          <w:rFonts w:cstheme="minorHAnsi"/>
+          <w:sz w:val="36"/>
+          <w:szCs w:val="36"/>
+          <w:shd w:val="clear" w:color="auto" w:fill="FFFFFF"/>
+        </w:rPr>
+        <w:t>ooking at categorical and continuous feature summaries and making inferences about the data</w:t>
+      </w:r>
+      <w:r>
+        <w:rPr>
+          <w:rFonts w:cstheme="minorHAnsi"/>
+          <w:sz w:val="36"/>
+          <w:szCs w:val="36"/>
+          <w:shd w:val="clear" w:color="auto" w:fill="FFFFFF"/>
+        </w:rPr>
+        <w:t>.</w:t>
+      </w:r>
+    </w:p>
+    <w:p>
+      <w:pPr>
+        <w:rPr>
+          <w:rFonts w:cstheme="minorHAnsi"/>
+          <w:sz w:val="36"/>
+          <w:szCs w:val="36"/>
+          <w:shd w:val="clear" w:color="auto" w:fill="FFFFFF"/>
+        </w:rPr>
+      </w:pPr>
+    </w:p>
+    <w:p>
+      <w:pPr>
+        <w:rPr>
+          <w:rFonts w:cstheme="minorHAnsi"/>
+          <w:sz w:val="36"/>
+          <w:szCs w:val="36"/>
+          <w:shd w:val="clear" w:color="auto" w:fill="FFFFFF"/>
+        </w:rPr>
+      </w:pPr>
+    </w:p>
+    <w:p>
+      <w:pPr>
+        <w:rPr>
+          <w:rFonts w:cstheme="minorHAnsi"/>
+          <w:b/>
+          <w:sz w:val="36"/>
+          <w:szCs w:val="36"/>
+          <w:shd w:val="clear" w:color="auto" w:fill="FFFFFF"/>
+        </w:rPr>
+      </w:pPr>
+      <w:r>
+        <w:rPr>
+          <w:rFonts w:cstheme="minorHAnsi"/>
+          <w:b/>
+          <w:sz w:val="36"/>
+          <w:szCs w:val="36"/>
+          <w:shd w:val="clear" w:color="auto" w:fill="FFFFFF"/>
+        </w:rPr>
+        <w:t>Data cleaning:</w:t>
+      </w:r>
+    </w:p>
+    <w:p>
+      <w:pPr>
+        <w:jc w:val="both"/>
+        <w:rPr>
+          <w:rFonts w:cstheme="minorHAnsi"/>
+          <w:sz w:val="36"/>
+          <w:szCs w:val="36"/>
+          <w:shd w:val="clear" w:color="auto" w:fill="FFFFFF"/>
+        </w:rPr>
+      </w:pPr>
+      <w:r>
+        <w:rPr>
+          <w:rFonts w:cstheme="minorHAnsi"/>
+          <w:b/>
+          <w:bCs/>
+          <w:sz w:val="36"/>
+          <w:szCs w:val="36"/>
+          <w:shd w:val="clear" w:color="auto" w:fill="FFFFFF"/>
+        </w:rPr>
+        <w:t>Data cleansing</w:t>
+      </w:r>
+      <w:r>
+        <w:rPr>
+          <w:rFonts w:cstheme="minorHAnsi"/>
+          <w:sz w:val="36"/>
+          <w:szCs w:val="36"/>
+          <w:shd w:val="clear" w:color="auto" w:fill="FFFFFF"/>
+        </w:rPr>
+        <w:t> or </w:t>
+      </w:r>
+      <w:r>
+        <w:rPr>
+          <w:rFonts w:cstheme="minorHAnsi"/>
+          <w:b/>
+          <w:bCs/>
+          <w:sz w:val="36"/>
+          <w:szCs w:val="36"/>
+          <w:shd w:val="clear" w:color="auto" w:fill="FFFFFF"/>
+        </w:rPr>
+        <w:t>data cleaning</w:t>
+      </w:r>
+      <w:r>
+        <w:rPr>
+          <w:rFonts w:cstheme="minorHAnsi"/>
+          <w:sz w:val="36"/>
+          <w:szCs w:val="36"/>
+          <w:shd w:val="clear" w:color="auto" w:fill="FFFFFF"/>
+        </w:rPr>
+        <w:t> is the process of detecting and correcting (or removing) corrupt or inaccurate </w:t>
+      </w:r>
+      <w:hyperlink r:id="rId20" w:tooltip="Storage record" w:history="1">
+        <w:r>
+          <w:rPr>
+            <w:rStyle w:val="Hyperlink"/>
+            <w:rFonts w:cstheme="minorHAnsi"/>
+            <w:color w:val="auto"/>
+            <w:sz w:val="36"/>
+            <w:szCs w:val="36"/>
+            <w:u w:val="none"/>
+            <w:shd w:val="clear" w:color="auto" w:fill="FFFFFF"/>
+          </w:rPr>
+          <w:t>records</w:t>
+        </w:r>
+      </w:hyperlink>
+      <w:r>
+        <w:rPr>
+          <w:rFonts w:cstheme="minorHAnsi"/>
+          <w:sz w:val="36"/>
+          <w:szCs w:val="36"/>
+          <w:shd w:val="clear" w:color="auto" w:fill="FFFFFF"/>
+        </w:rPr>
+        <w:t> from a record set, </w:t>
+      </w:r>
+      <w:hyperlink r:id="rId21" w:tooltip="Table (database)" w:history="1">
+        <w:r>
+          <w:rPr>
+            <w:rStyle w:val="Hyperlink"/>
+            <w:rFonts w:cstheme="minorHAnsi"/>
+            <w:color w:val="auto"/>
+            <w:sz w:val="36"/>
+            <w:szCs w:val="36"/>
+            <w:u w:val="none"/>
+            <w:shd w:val="clear" w:color="auto" w:fill="FFFFFF"/>
+          </w:rPr>
+          <w:t>table</w:t>
+        </w:r>
+      </w:hyperlink>
+      <w:r>
+        <w:rPr>
+          <w:rFonts w:cstheme="minorHAnsi"/>
+          <w:sz w:val="36"/>
+          <w:szCs w:val="36"/>
+          <w:shd w:val="clear" w:color="auto" w:fill="FFFFFF"/>
+        </w:rPr>
+        <w:t>, or </w:t>
+      </w:r>
+      <w:hyperlink r:id="rId22" w:tooltip="Database" w:history="1">
+        <w:r>
+          <w:rPr>
+            <w:rStyle w:val="Hyperlink"/>
+            <w:rFonts w:cstheme="minorHAnsi"/>
+            <w:color w:val="auto"/>
+            <w:sz w:val="36"/>
+            <w:szCs w:val="36"/>
+            <w:u w:val="none"/>
+            <w:shd w:val="clear" w:color="auto" w:fill="FFFFFF"/>
+          </w:rPr>
+          <w:t>database</w:t>
+        </w:r>
+      </w:hyperlink>
+      <w:r>
+        <w:rPr>
+          <w:rFonts w:cstheme="minorHAnsi"/>
+          <w:sz w:val="36"/>
+          <w:szCs w:val="36"/>
+          <w:shd w:val="clear" w:color="auto" w:fill="FFFFFF"/>
+        </w:rPr>
+        <w:t xml:space="preserve"> and refers to identifying </w:t>
+      </w:r>
+      <w:r>
+        <w:rPr>
+          <w:rFonts w:cstheme="minorHAnsi"/>
+          <w:sz w:val="36"/>
+          <w:szCs w:val="36"/>
+          <w:shd w:val="clear" w:color="auto" w:fill="FFFFFF"/>
+        </w:rPr>
+        <w:lastRenderedPageBreak/>
+        <w:t>incomplete, incorrect, inaccurate or irrelevant parts of the data and then replacing, modifying, or deleting the </w:t>
+      </w:r>
+      <w:hyperlink r:id="rId23" w:tooltip="Dirty data" w:history="1">
+        <w:r>
+          <w:rPr>
+            <w:rStyle w:val="Hyperlink"/>
+            <w:rFonts w:cstheme="minorHAnsi"/>
+            <w:color w:val="auto"/>
+            <w:sz w:val="36"/>
+            <w:szCs w:val="36"/>
+            <w:u w:val="none"/>
+            <w:shd w:val="clear" w:color="auto" w:fill="FFFFFF"/>
+          </w:rPr>
+          <w:t>dirty</w:t>
+        </w:r>
+      </w:hyperlink>
+      <w:r>
+        <w:rPr>
+          <w:rFonts w:cstheme="minorHAnsi"/>
+          <w:sz w:val="36"/>
+          <w:szCs w:val="36"/>
+          <w:shd w:val="clear" w:color="auto" w:fill="FFFFFF"/>
+        </w:rPr>
+        <w:t> or coarse data. Data cleansing may be performed </w:t>
+      </w:r>
+      <w:hyperlink r:id="rId24" w:tooltip="Interactively" w:history="1">
+        <w:r>
+          <w:rPr>
+            <w:rStyle w:val="Hyperlink"/>
+            <w:rFonts w:cstheme="minorHAnsi"/>
+            <w:color w:val="auto"/>
+            <w:sz w:val="36"/>
+            <w:szCs w:val="36"/>
+            <w:u w:val="none"/>
+            <w:shd w:val="clear" w:color="auto" w:fill="FFFFFF"/>
+          </w:rPr>
+          <w:t>interactively</w:t>
+        </w:r>
+      </w:hyperlink>
+      <w:r>
+        <w:rPr>
+          <w:rFonts w:cstheme="minorHAnsi"/>
+          <w:sz w:val="36"/>
+          <w:szCs w:val="36"/>
+        </w:rPr>
+        <w:t xml:space="preserve"> </w:t>
+      </w:r>
+      <w:r>
+        <w:rPr>
+          <w:rFonts w:cstheme="minorHAnsi"/>
+          <w:sz w:val="36"/>
+          <w:szCs w:val="36"/>
+          <w:shd w:val="clear" w:color="auto" w:fill="FFFFFF"/>
+        </w:rPr>
+        <w:t>with </w:t>
+      </w:r>
+      <w:hyperlink r:id="rId25" w:tooltip="Data wrangling" w:history="1">
+        <w:r>
+          <w:rPr>
+            <w:rStyle w:val="Hyperlink"/>
+            <w:rFonts w:cstheme="minorHAnsi"/>
+            <w:color w:val="auto"/>
+            <w:sz w:val="36"/>
+            <w:szCs w:val="36"/>
+            <w:u w:val="none"/>
+            <w:shd w:val="clear" w:color="auto" w:fill="FFFFFF"/>
+          </w:rPr>
+          <w:t>data wrangling</w:t>
+        </w:r>
+      </w:hyperlink>
+      <w:r>
+        <w:rPr>
+          <w:rFonts w:cstheme="minorHAnsi"/>
+          <w:sz w:val="36"/>
+          <w:szCs w:val="36"/>
+          <w:shd w:val="clear" w:color="auto" w:fill="FFFFFF"/>
+        </w:rPr>
+        <w:t> tools, or as </w:t>
+      </w:r>
+      <w:hyperlink r:id="rId26" w:tooltip="Batch processing" w:history="1">
+        <w:r>
+          <w:rPr>
+            <w:rStyle w:val="Hyperlink"/>
+            <w:rFonts w:cstheme="minorHAnsi"/>
+            <w:color w:val="auto"/>
+            <w:sz w:val="36"/>
+            <w:szCs w:val="36"/>
+            <w:u w:val="none"/>
+            <w:shd w:val="clear" w:color="auto" w:fill="FFFFFF"/>
+          </w:rPr>
+          <w:t xml:space="preserve">batch scripting </w:t>
+        </w:r>
+        <w:r>
+          <w:rPr>
+            <w:rStyle w:val="Hyperlink"/>
+            <w:rFonts w:cstheme="minorHAnsi"/>
+            <w:color w:val="auto"/>
+            <w:sz w:val="36"/>
+            <w:szCs w:val="36"/>
+            <w:u w:val="none"/>
+            <w:shd w:val="clear" w:color="auto" w:fill="FFFFFF"/>
+          </w:rPr>
+          <w:t>processing</w:t>
+        </w:r>
+      </w:hyperlink>
+      <w:r>
+        <w:rPr>
+          <w:rFonts w:cstheme="minorHAnsi"/>
+          <w:sz w:val="36"/>
+          <w:szCs w:val="36"/>
+          <w:shd w:val="clear" w:color="auto" w:fill="FFFFFF"/>
+        </w:rPr>
+        <w:t>.</w:t>
+      </w:r>
+    </w:p>
+    <w:p>
+      <w:pPr>
+        <w:jc w:val="both"/>
+        <w:rPr>
+          <w:rFonts w:cstheme="minorHAnsi"/>
+          <w:sz w:val="36"/>
+          <w:szCs w:val="36"/>
+          <w:shd w:val="clear" w:color="auto" w:fill="FFFFFF"/>
+        </w:rPr>
+      </w:pPr>
+    </w:p>
+    <w:p>
+      <w:pPr>
+        <w:jc w:val="both"/>
+        <w:rPr>
+          <w:rFonts w:cstheme="minorHAnsi"/>
+          <w:sz w:val="36"/>
+          <w:szCs w:val="36"/>
+          <w:shd w:val="clear" w:color="auto" w:fill="FFFFFF"/>
+        </w:rPr>
+      </w:pPr>
+      <w:r>
+        <w:rPr>
+          <w:rFonts w:cstheme="minorHAnsi"/>
+          <w:sz w:val="36"/>
+          <w:szCs w:val="36"/>
+          <w:shd w:val="clear" w:color="auto" w:fill="FFFFFF"/>
+        </w:rPr>
+        <w:t xml:space="preserve">So, cleaning is the part of </w:t>
+      </w:r>
+      <w:r>
+        <w:rPr>
+          <w:rFonts w:cstheme="minorHAnsi"/>
+          <w:sz w:val="36"/>
+          <w:szCs w:val="36"/>
+          <w:shd w:val="clear" w:color="auto" w:fill="FFFFFF"/>
+        </w:rPr>
+        <w:t>imputing missing values in the data and checking for outliers</w:t>
+      </w:r>
+      <w:r>
+        <w:rPr>
+          <w:rFonts w:cstheme="minorHAnsi"/>
+          <w:sz w:val="36"/>
+          <w:szCs w:val="36"/>
+          <w:shd w:val="clear" w:color="auto" w:fill="FFFFFF"/>
+        </w:rPr>
+        <w:t>.</w:t>
+      </w:r>
+    </w:p>
+    <w:p>
+      <w:pPr>
+        <w:jc w:val="both"/>
+        <w:rPr>
+          <w:rFonts w:cstheme="minorHAnsi"/>
+          <w:sz w:val="36"/>
+          <w:szCs w:val="36"/>
+          <w:shd w:val="clear" w:color="auto" w:fill="FFFFFF"/>
+        </w:rPr>
+      </w:pPr>
+    </w:p>
+    <w:p>
+      <w:pPr>
+        <w:jc w:val="both"/>
+        <w:rPr>
+          <w:rFonts w:cstheme="minorHAnsi"/>
+          <w:sz w:val="36"/>
+          <w:szCs w:val="36"/>
+          <w:shd w:val="clear" w:color="auto" w:fill="FFFFFF"/>
+        </w:rPr>
+      </w:pPr>
+    </w:p>
+    <w:p>
+      <w:pPr>
+        <w:jc w:val="both"/>
+        <w:rPr>
+          <w:rFonts w:cstheme="minorHAnsi"/>
+          <w:b/>
+          <w:sz w:val="36"/>
+          <w:szCs w:val="36"/>
+          <w:shd w:val="clear" w:color="auto" w:fill="FFFFFF"/>
+        </w:rPr>
+      </w:pPr>
+      <w:r>
+        <w:rPr>
+          <w:rFonts w:cstheme="minorHAnsi"/>
+          <w:b/>
+          <w:sz w:val="36"/>
+          <w:szCs w:val="36"/>
+          <w:shd w:val="clear" w:color="auto" w:fill="FFFFFF"/>
+        </w:rPr>
+        <w:t>Feature Engineering:</w:t>
+      </w:r>
+    </w:p>
+    <w:p>
+      <w:pPr>
+        <w:jc w:val="both"/>
+        <w:rPr>
+          <w:rFonts w:cstheme="minorHAnsi"/>
+          <w:sz w:val="36"/>
+          <w:szCs w:val="36"/>
+          <w:shd w:val="clear" w:color="auto" w:fill="FFFFFF"/>
+        </w:rPr>
+      </w:pPr>
+      <w:r>
+        <w:rPr>
+          <w:rFonts w:cstheme="minorHAnsi"/>
+          <w:bCs/>
+          <w:sz w:val="36"/>
+          <w:szCs w:val="36"/>
+          <w:shd w:val="clear" w:color="auto" w:fill="FFFFFF"/>
+        </w:rPr>
+        <w:t>Feature engineering</w:t>
+      </w:r>
+      <w:r>
+        <w:rPr>
+          <w:rFonts w:cstheme="minorHAnsi"/>
+          <w:sz w:val="36"/>
+          <w:szCs w:val="36"/>
+          <w:shd w:val="clear" w:color="auto" w:fill="FFFFFF"/>
+        </w:rPr>
+        <w:t> is the process of using </w:t>
+      </w:r>
+      <w:hyperlink r:id="rId27" w:tooltip="Domain knowledge" w:history="1">
+        <w:r>
+          <w:rPr>
+            <w:rStyle w:val="Hyperlink"/>
+            <w:rFonts w:cstheme="minorHAnsi"/>
+            <w:color w:val="auto"/>
+            <w:sz w:val="36"/>
+            <w:szCs w:val="36"/>
+            <w:u w:val="none"/>
+            <w:shd w:val="clear" w:color="auto" w:fill="FFFFFF"/>
+          </w:rPr>
+          <w:t>domain knowledge</w:t>
+        </w:r>
+      </w:hyperlink>
+      <w:r>
+        <w:rPr>
+          <w:rFonts w:cstheme="minorHAnsi"/>
+          <w:sz w:val="36"/>
+          <w:szCs w:val="36"/>
+          <w:shd w:val="clear" w:color="auto" w:fill="FFFFFF"/>
+        </w:rPr>
+        <w:t xml:space="preserve"> of the data to </w:t>
+      </w:r>
+      <w:r>
+        <w:rPr>
+          <w:rFonts w:cstheme="minorHAnsi"/>
+          <w:sz w:val="36"/>
+          <w:szCs w:val="36"/>
+          <w:shd w:val="clear" w:color="auto" w:fill="FFFFFF"/>
+        </w:rPr>
+        <w:t>create </w:t>
+      </w:r>
+      <w:hyperlink r:id="rId28" w:tooltip="Feature (machine learning)" w:history="1">
+        <w:r>
+          <w:rPr>
+            <w:rStyle w:val="Hyperlink"/>
+            <w:rFonts w:cstheme="minorHAnsi"/>
+            <w:color w:val="auto"/>
+            <w:sz w:val="36"/>
+            <w:szCs w:val="36"/>
+            <w:u w:val="none"/>
+            <w:shd w:val="clear" w:color="auto" w:fill="FFFFFF"/>
+          </w:rPr>
+          <w:t>features</w:t>
+        </w:r>
+      </w:hyperlink>
+      <w:r>
+        <w:rPr>
+          <w:rFonts w:cstheme="minorHAnsi"/>
+          <w:sz w:val="36"/>
+          <w:szCs w:val="36"/>
+          <w:shd w:val="clear" w:color="auto" w:fill="FFFFFF"/>
+        </w:rPr>
+        <w:t> that make </w:t>
+      </w:r>
+      <w:hyperlink r:id="rId29" w:tooltip="Machine learning" w:history="1">
+        <w:r>
+          <w:rPr>
+            <w:rStyle w:val="Hyperlink"/>
+            <w:rFonts w:cstheme="minorHAnsi"/>
+            <w:color w:val="auto"/>
+            <w:sz w:val="36"/>
+            <w:szCs w:val="36"/>
+            <w:u w:val="none"/>
+            <w:shd w:val="clear" w:color="auto" w:fill="FFFFFF"/>
+          </w:rPr>
+          <w:t>machine learning</w:t>
+        </w:r>
+      </w:hyperlink>
+      <w:r>
+        <w:rPr>
+          <w:rFonts w:cstheme="minorHAnsi"/>
+          <w:sz w:val="36"/>
+          <w:szCs w:val="36"/>
+          <w:shd w:val="clear" w:color="auto" w:fill="FFFFFF"/>
+        </w:rPr>
+        <w:t> algorithms work. Feature engineering is fundamental to the application of machine learning, and is both difficult and expensiv</w:t>
+      </w:r>
+      <w:r>
+        <w:rPr>
+          <w:rFonts w:cstheme="minorHAnsi"/>
+          <w:sz w:val="36"/>
+          <w:szCs w:val="36"/>
+          <w:shd w:val="clear" w:color="auto" w:fill="FFFFFF"/>
+        </w:rPr>
+        <w:t>e.</w:t>
+      </w:r>
+    </w:p>
+    <w:p>
+      <w:pPr>
+        <w:jc w:val="both"/>
+        <w:rPr>
+          <w:rFonts w:cstheme="minorHAnsi"/>
+          <w:sz w:val="36"/>
+          <w:szCs w:val="36"/>
+          <w:shd w:val="clear" w:color="auto" w:fill="FFFFFF"/>
+        </w:rPr>
+      </w:pPr>
+    </w:p>
+    <w:p>
+      <w:pPr>
+        <w:jc w:val="both"/>
+        <w:rPr>
+          <w:rFonts w:cstheme="minorHAnsi"/>
+          <w:spacing w:val="-1"/>
+          <w:sz w:val="36"/>
+          <w:szCs w:val="36"/>
+          <w:shd w:val="clear" w:color="auto" w:fill="FFFFFF"/>
+        </w:rPr>
+      </w:pPr>
+      <w:r>
+        <w:rPr>
+          <w:rFonts w:cstheme="minorHAnsi"/>
+          <w:spacing w:val="-1"/>
+          <w:sz w:val="36"/>
+          <w:szCs w:val="36"/>
+          <w:shd w:val="clear" w:color="auto" w:fill="FFFFFF"/>
+        </w:rPr>
+        <w:t xml:space="preserve">Feature engineering is an essential part of building any intelligent system. Even though you have a lot of newer methodologies coming in like deep learning and meta-heuristics which aid in automated machine learning, each problem is domain specific and better features (suited to the problem) is often the deciding factor of the performance of your system. Feature Engineering is an art as well as a science and this is the reason Data Scientists </w:t>
+      </w:r>
+    </w:p>
+    <w:p>
+      <w:pPr>
+        <w:jc w:val="both"/>
+        <w:rPr>
+          <w:rFonts w:ascii="Georgia" w:hAnsi="Georgia"/>
+          <w:spacing w:val="-1"/>
+          <w:sz w:val="32"/>
+          <w:szCs w:val="32"/>
+          <w:shd w:val="clear" w:color="auto" w:fill="FFFFFF"/>
+        </w:rPr>
+      </w:pPr>
+      <w:proofErr w:type="gramStart"/>
+      <w:r>
+        <w:rPr>
+          <w:rFonts w:cstheme="minorHAnsi"/>
+          <w:spacing w:val="-1"/>
+          <w:sz w:val="36"/>
+          <w:szCs w:val="36"/>
+          <w:shd w:val="clear" w:color="auto" w:fill="FFFFFF"/>
+        </w:rPr>
+        <w:lastRenderedPageBreak/>
+        <w:t>often</w:t>
+      </w:r>
+      <w:proofErr w:type="gramEnd"/>
+      <w:r>
+        <w:rPr>
+          <w:rFonts w:cstheme="minorHAnsi"/>
+          <w:spacing w:val="-1"/>
+          <w:sz w:val="36"/>
+          <w:szCs w:val="36"/>
+          <w:shd w:val="clear" w:color="auto" w:fill="FFFFFF"/>
+        </w:rPr>
+        <w:t xml:space="preserve"> spend 70% of their time in the data preparation phase before modeling</w:t>
+      </w:r>
+      <w:r>
+        <w:rPr>
+          <w:rFonts w:ascii="Georgia" w:hAnsi="Georgia"/>
+          <w:spacing w:val="-1"/>
+          <w:sz w:val="32"/>
+          <w:szCs w:val="32"/>
+          <w:shd w:val="clear" w:color="auto" w:fill="FFFFFF"/>
+        </w:rPr>
+        <w:t>.</w:t>
+      </w:r>
+    </w:p>
+    <w:p>
+      <w:pPr>
+        <w:jc w:val="both"/>
+        <w:rPr>
+          <w:rFonts w:cstheme="minorHAnsi"/>
+          <w:sz w:val="36"/>
+          <w:szCs w:val="36"/>
+          <w:shd w:val="clear" w:color="auto" w:fill="FFFFFF"/>
+        </w:rPr>
+      </w:pPr>
+    </w:p>
+    <w:p>
+      <w:pPr>
+        <w:jc w:val="both"/>
+        <w:rPr>
+          <w:rFonts w:cstheme="minorHAnsi"/>
+          <w:sz w:val="36"/>
+          <w:szCs w:val="36"/>
+          <w:shd w:val="clear" w:color="auto" w:fill="FFFFFF"/>
+        </w:rPr>
+      </w:pPr>
+      <w:r>
+        <w:rPr>
+          <w:rFonts w:cstheme="minorHAnsi"/>
+          <w:sz w:val="36"/>
+          <w:szCs w:val="36"/>
+          <w:shd w:val="clear" w:color="auto" w:fill="FFFFFF"/>
+        </w:rPr>
+        <w:t xml:space="preserve">So, Feature Engineering is </w:t>
+      </w:r>
+      <w:r>
+        <w:rPr>
+          <w:rFonts w:cstheme="minorHAnsi"/>
+          <w:sz w:val="36"/>
+          <w:szCs w:val="36"/>
+          <w:shd w:val="clear" w:color="auto" w:fill="FFFFFF"/>
+        </w:rPr>
+        <w:t>modifying existing variables and creating new ones for analysis</w:t>
+      </w:r>
+    </w:p>
+    <w:p>
+      <w:pPr>
+        <w:jc w:val="both"/>
+        <w:rPr>
+          <w:rFonts w:cstheme="minorHAnsi"/>
+          <w:sz w:val="36"/>
+          <w:szCs w:val="36"/>
+          <w:shd w:val="clear" w:color="auto" w:fill="FFFFFF"/>
+        </w:rPr>
+      </w:pPr>
+    </w:p>
+    <w:p>
+      <w:pPr>
+        <w:rPr>
+          <w:rFonts w:cstheme="minorHAnsi"/>
+          <w:sz w:val="36"/>
+          <w:szCs w:val="36"/>
+          <w:shd w:val="clear" w:color="auto" w:fill="FFFFFF"/>
+        </w:rPr>
+      </w:pPr>
+    </w:p>
+    <w:p>
+      <w:pPr>
+        <w:rPr>
+          <w:rFonts w:cstheme="minorHAnsi"/>
+          <w:b/>
+          <w:sz w:val="36"/>
+          <w:szCs w:val="36"/>
+          <w:shd w:val="clear" w:color="auto" w:fill="FFFFFF"/>
+        </w:rPr>
+      </w:pPr>
+      <w:r>
+        <w:rPr>
+          <w:rFonts w:cstheme="minorHAnsi"/>
+          <w:b/>
+          <w:sz w:val="36"/>
+          <w:szCs w:val="36"/>
+          <w:shd w:val="clear" w:color="auto" w:fill="FFFFFF"/>
+        </w:rPr>
+        <w:t>Model Building:</w:t>
+      </w:r>
+    </w:p>
+    <w:p>
+      <w:pPr>
+        <w:rPr>
+          <w:rFonts w:cstheme="minorHAnsi"/>
+          <w:b/>
+          <w:sz w:val="36"/>
+          <w:szCs w:val="36"/>
+          <w:shd w:val="clear" w:color="auto" w:fill="FFFFFF"/>
+        </w:rPr>
+      </w:pPr>
+    </w:p>
+    <w:p>
+      <w:pPr>
+        <w:jc w:val="both"/>
+        <w:rPr>
+          <w:rFonts w:cstheme="minorHAnsi"/>
+          <w:sz w:val="36"/>
+          <w:szCs w:val="36"/>
+          <w:shd w:val="clear" w:color="auto" w:fill="FFFFFF"/>
+        </w:rPr>
+      </w:pPr>
+      <w:r>
+        <w:rPr>
+          <w:rFonts w:cstheme="minorHAnsi"/>
+          <w:sz w:val="36"/>
+          <w:szCs w:val="36"/>
+          <w:shd w:val="clear" w:color="auto" w:fill="FFFFFF"/>
+        </w:rPr>
+        <w:t>Machine learning happens to be a small part of this process. The model building process involves setting up ways of collecting data, understanding and paying attention to what is important in the data to answer the questions you are asking, finding a statistical, mathematical or a simulation model to gain understanding and make predictions.</w:t>
+      </w:r>
+    </w:p>
+    <w:p>
+      <w:pPr>
+        <w:jc w:val="both"/>
+        <w:rPr>
+          <w:rFonts w:ascii="Arial" w:hAnsi="Arial" w:cs="Arial"/>
+          <w:color w:val="525C65"/>
+          <w:shd w:val="clear" w:color="auto" w:fill="FFFFFF"/>
+        </w:rPr>
+      </w:pPr>
+    </w:p>
+    <w:p>
+      <w:pPr>
+        <w:jc w:val="both"/>
+        <w:rPr>
+          <w:rFonts w:ascii="Arial" w:hAnsi="Arial" w:cs="Arial"/>
+          <w:color w:val="525C65"/>
+          <w:shd w:val="clear" w:color="auto" w:fill="FFFFFF"/>
+        </w:rPr>
+      </w:pPr>
+      <w:r>
+        <w:rPr>
+          <w:rFonts w:cstheme="minorHAnsi"/>
+          <w:sz w:val="36"/>
+          <w:szCs w:val="36"/>
+          <w:shd w:val="clear" w:color="auto" w:fill="FFFFFF"/>
+        </w:rPr>
+        <w:t>All of these things are equally important and model building is a crucial skill to acquire in every field of science. The process stays true to the scientific method, making what you learn through your models useful for gaining an understanding of whatever you are investigating as well as make predictions that hold true to test</w:t>
+      </w:r>
+      <w:r>
+        <w:rPr>
+          <w:rFonts w:ascii="Arial" w:hAnsi="Arial" w:cs="Arial"/>
+          <w:color w:val="525C65"/>
+          <w:shd w:val="clear" w:color="auto" w:fill="FFFFFF"/>
+        </w:rPr>
+        <w:t>.</w:t>
+      </w:r>
+    </w:p>
+    <w:p>
+      <w:pPr>
+        <w:rPr>
+          <w:rFonts w:ascii="Arial" w:hAnsi="Arial" w:cs="Arial"/>
+          <w:color w:val="525C65"/>
+          <w:shd w:val="clear" w:color="auto" w:fill="FFFFFF"/>
+        </w:rPr>
+      </w:pPr>
+    </w:p>
+    <w:p>
+      <w:pPr>
+        <w:rPr>
+          <w:rFonts w:ascii="Arial" w:hAnsi="Arial" w:cs="Arial"/>
+          <w:color w:val="525C65"/>
+          <w:shd w:val="clear" w:color="auto" w:fill="FFFFFF"/>
+        </w:rPr>
+      </w:pPr>
+    </w:p>
+    <w:p>
+      <w:pPr>
+        <w:rPr>
+          <w:rFonts w:ascii="Arial" w:hAnsi="Arial" w:cs="Arial"/>
+          <w:color w:val="525C65"/>
+          <w:shd w:val="clear" w:color="auto" w:fill="FFFFFF"/>
+        </w:rPr>
+      </w:pPr>
+    </w:p>
+    <w:p>
+      <w:pPr>
+        <w:rPr>
+          <w:rFonts w:ascii="Arial" w:hAnsi="Arial" w:cs="Arial"/>
+          <w:b/>
+          <w:sz w:val="40"/>
+          <w:szCs w:val="40"/>
+          <w:shd w:val="clear" w:color="auto" w:fill="FFFFFF"/>
+        </w:rPr>
+      </w:pPr>
+    </w:p>
+    <w:p>
+      <w:pPr>
+        <w:jc w:val="center"/>
+        <w:rPr>
+          <w:rFonts w:ascii="Arial" w:hAnsi="Arial" w:cs="Arial"/>
+          <w:b/>
+          <w:sz w:val="40"/>
+          <w:szCs w:val="40"/>
+          <w:shd w:val="clear" w:color="auto" w:fill="FFFFFF"/>
+        </w:rPr>
+      </w:pPr>
+    </w:p>
+    <w:p>
+      <w:pPr>
+        <w:jc w:val="center"/>
+        <w:rPr>
+          <w:rFonts w:ascii="Arial" w:hAnsi="Arial" w:cs="Arial"/>
+          <w:b/>
+          <w:sz w:val="40"/>
+          <w:szCs w:val="40"/>
+          <w:shd w:val="clear" w:color="auto" w:fill="FFFFFF"/>
+        </w:rPr>
+      </w:pPr>
+    </w:p>
+    <w:p>
+      <w:pPr>
+        <w:jc w:val="center"/>
+        <w:rPr>
+          <w:rFonts w:ascii="Arial" w:hAnsi="Arial" w:cs="Arial"/>
+          <w:b/>
+          <w:sz w:val="40"/>
+          <w:szCs w:val="40"/>
+          <w:shd w:val="clear" w:color="auto" w:fill="FFFFFF"/>
+        </w:rPr>
+      </w:pPr>
+    </w:p>
+    <w:p>
+      <w:pPr>
+        <w:jc w:val="center"/>
+        <w:rPr>
+          <w:rFonts w:ascii="Arial" w:hAnsi="Arial" w:cs="Arial"/>
+          <w:b/>
+          <w:sz w:val="40"/>
+          <w:szCs w:val="40"/>
+          <w:shd w:val="clear" w:color="auto" w:fill="FFFFFF"/>
+        </w:rPr>
+      </w:pPr>
+    </w:p>
+    <w:p>
+      <w:pPr>
+        <w:jc w:val="center"/>
+        <w:rPr>
+          <w:rFonts w:ascii="Arial" w:hAnsi="Arial" w:cs="Arial"/>
+          <w:b/>
+          <w:sz w:val="40"/>
+          <w:szCs w:val="40"/>
+          <w:shd w:val="clear" w:color="auto" w:fill="FFFFFF"/>
+        </w:rPr>
+      </w:pPr>
+    </w:p>
+    <w:p>
+      <w:pPr>
+        <w:jc w:val="center"/>
+        <w:rPr>
+          <w:rFonts w:ascii="Arial" w:hAnsi="Arial" w:cs="Arial"/>
+          <w:b/>
+          <w:sz w:val="40"/>
+          <w:szCs w:val="40"/>
+          <w:shd w:val="clear" w:color="auto" w:fill="FFFFFF"/>
+        </w:rPr>
+      </w:pPr>
+    </w:p>
+    <w:p>
+      <w:pPr>
+        <w:jc w:val="center"/>
+        <w:rPr>
+          <w:rFonts w:ascii="Arial" w:hAnsi="Arial" w:cs="Arial"/>
+          <w:b/>
+          <w:sz w:val="40"/>
+          <w:szCs w:val="40"/>
+          <w:shd w:val="clear" w:color="auto" w:fill="FFFFFF"/>
+        </w:rPr>
+      </w:pPr>
+    </w:p>
+    <w:p>
+      <w:pPr>
+        <w:jc w:val="center"/>
+        <w:rPr>
+          <w:rFonts w:ascii="Arial" w:hAnsi="Arial" w:cs="Arial"/>
+          <w:b/>
+          <w:sz w:val="40"/>
+          <w:szCs w:val="40"/>
+          <w:shd w:val="clear" w:color="auto" w:fill="FFFFFF"/>
+        </w:rPr>
+      </w:pPr>
+    </w:p>
+    <w:p>
+      <w:pPr>
+        <w:jc w:val="center"/>
+        <w:rPr>
+          <w:rFonts w:cstheme="minorHAnsi"/>
+          <w:b/>
+          <w:sz w:val="40"/>
+          <w:szCs w:val="40"/>
+          <w:shd w:val="clear" w:color="auto" w:fill="FFFFFF"/>
+        </w:rPr>
+      </w:pPr>
+      <w:r>
+        <w:rPr>
+          <w:rFonts w:cstheme="minorHAnsi"/>
+          <w:b/>
+          <w:sz w:val="40"/>
+          <w:szCs w:val="40"/>
+          <w:shd w:val="clear" w:color="auto" w:fill="FFFFFF"/>
+        </w:rPr>
+        <w:t>CHAPTER THREE</w:t>
+      </w:r>
+    </w:p>
+    <w:p>
+      <w:pPr>
+        <w:jc w:val="center"/>
+        <w:rPr>
+          <w:rFonts w:cstheme="minorHAnsi"/>
+          <w:b/>
+          <w:sz w:val="40"/>
+          <w:szCs w:val="40"/>
+          <w:shd w:val="clear" w:color="auto" w:fill="FFFFFF"/>
+        </w:rPr>
+      </w:pPr>
+      <w:r>
+        <w:rPr>
+          <w:rFonts w:cstheme="minorHAnsi"/>
+          <w:b/>
+          <w:sz w:val="40"/>
+          <w:szCs w:val="40"/>
+          <w:shd w:val="clear" w:color="auto" w:fill="FFFFFF"/>
+        </w:rPr>
+        <w:t>TOOLS</w:t>
+      </w:r>
+    </w:p>
+    <w:p>
+      <w:pPr>
+        <w:jc w:val="center"/>
+        <w:rPr>
+          <w:rFonts w:ascii="Arial" w:hAnsi="Arial" w:cs="Arial"/>
+          <w:b/>
+          <w:sz w:val="40"/>
+          <w:szCs w:val="40"/>
+          <w:shd w:val="clear" w:color="auto" w:fill="FFFFFF"/>
+        </w:rPr>
+      </w:pPr>
+    </w:p>
+    <w:p>
+      <w:pPr>
+        <w:jc w:val="center"/>
+        <w:rPr>
+          <w:rFonts w:ascii="Arial" w:hAnsi="Arial" w:cs="Arial"/>
+          <w:b/>
+          <w:sz w:val="40"/>
+          <w:szCs w:val="40"/>
+          <w:shd w:val="clear" w:color="auto" w:fill="FFFFFF"/>
+        </w:rPr>
+      </w:pPr>
+    </w:p>
+    <w:p>
+      <w:pPr>
+        <w:jc w:val="center"/>
+        <w:rPr>
+          <w:rFonts w:ascii="Arial" w:hAnsi="Arial" w:cs="Arial"/>
+          <w:b/>
+          <w:sz w:val="40"/>
+          <w:szCs w:val="40"/>
+          <w:shd w:val="clear" w:color="auto" w:fill="FFFFFF"/>
+        </w:rPr>
+      </w:pPr>
+    </w:p>
+    <w:p>
+      <w:pPr>
+        <w:jc w:val="center"/>
+        <w:rPr>
+          <w:rFonts w:ascii="Arial" w:hAnsi="Arial" w:cs="Arial"/>
+          <w:b/>
+          <w:sz w:val="40"/>
+          <w:szCs w:val="40"/>
+          <w:shd w:val="clear" w:color="auto" w:fill="FFFFFF"/>
+        </w:rPr>
+      </w:pPr>
+    </w:p>
+    <w:p>
+      <w:pPr>
+        <w:jc w:val="center"/>
+        <w:rPr>
+          <w:rFonts w:ascii="Arial" w:hAnsi="Arial" w:cs="Arial"/>
+          <w:b/>
+          <w:sz w:val="40"/>
+          <w:szCs w:val="40"/>
+          <w:shd w:val="clear" w:color="auto" w:fill="FFFFFF"/>
+        </w:rPr>
+      </w:pPr>
+    </w:p>
+    <w:p>
+      <w:pPr>
+        <w:jc w:val="center"/>
+        <w:rPr>
+          <w:rFonts w:ascii="Arial" w:hAnsi="Arial" w:cs="Arial"/>
+          <w:b/>
+          <w:sz w:val="40"/>
+          <w:szCs w:val="40"/>
+          <w:shd w:val="clear" w:color="auto" w:fill="FFFFFF"/>
+        </w:rPr>
+      </w:pPr>
+    </w:p>
+    <w:p>
+      <w:pPr>
+        <w:jc w:val="center"/>
+        <w:rPr>
+          <w:rFonts w:ascii="Arial" w:hAnsi="Arial" w:cs="Arial"/>
+          <w:b/>
+          <w:sz w:val="40"/>
+          <w:szCs w:val="40"/>
+          <w:shd w:val="clear" w:color="auto" w:fill="FFFFFF"/>
+        </w:rPr>
+      </w:pPr>
+    </w:p>
+    <w:p>
+      <w:pPr>
+        <w:jc w:val="center"/>
+        <w:rPr>
+          <w:rFonts w:ascii="Arial" w:hAnsi="Arial" w:cs="Arial"/>
+          <w:b/>
+          <w:sz w:val="40"/>
+          <w:szCs w:val="40"/>
+          <w:shd w:val="clear" w:color="auto" w:fill="FFFFFF"/>
+        </w:rPr>
+      </w:pPr>
+    </w:p>
+    <w:p>
+      <w:pPr>
+        <w:jc w:val="both"/>
+        <w:rPr>
+          <w:rFonts w:cstheme="minorHAnsi"/>
+          <w:b/>
+          <w:sz w:val="36"/>
+          <w:szCs w:val="36"/>
+          <w:shd w:val="clear" w:color="auto" w:fill="FFFFFF"/>
+        </w:rPr>
+      </w:pPr>
       <w:bookmarkStart w:id="0" w:name="_GoBack"/>
       <w:bookmarkEnd w:id="0"/>
     </w:p>
     <w:p>
       <w:pPr>
-        <w:pStyle w:val="NormalWeb"/>
-        <w:spacing w:before="0" w:beforeAutospacing="0" w:after="0" w:afterAutospacing="0"/>
-        <w:jc w:val="both"/>
-        <w:rPr>
-          <w:rFonts w:ascii="Georgia" w:hAnsi="Georgia"/>
-          <w:iCs/>
-          <w:color w:val="333333"/>
-          <w:sz w:val="36"/>
-          <w:szCs w:val="36"/>
-        </w:rPr>
-      </w:pPr>
-    </w:p>
-    <w:p>
-      <w:pPr>
-        <w:pStyle w:val="NormalWeb"/>
-        <w:spacing w:before="0" w:beforeAutospacing="0" w:after="0" w:afterAutospacing="0"/>
-        <w:jc w:val="both"/>
-        <w:rPr>
-          <w:rFonts w:ascii="Georgia" w:hAnsi="Georgia"/>
-          <w:iCs/>
-          <w:color w:val="333333"/>
-          <w:sz w:val="36"/>
-          <w:szCs w:val="36"/>
-        </w:rPr>
-      </w:pPr>
-    </w:p>
-    <w:p>
-      <w:pPr>
-        <w:pStyle w:val="NormalWeb"/>
-        <w:spacing w:before="0" w:beforeAutospacing="0" w:after="0" w:afterAutospacing="0"/>
-        <w:jc w:val="both"/>
-        <w:rPr>
-          <w:rFonts w:ascii="Georgia" w:hAnsi="Georgia"/>
-          <w:iCs/>
-          <w:color w:val="333333"/>
-          <w:sz w:val="36"/>
-          <w:szCs w:val="36"/>
-        </w:rPr>
-      </w:pPr>
-    </w:p>
-    <w:p>
-      <w:pPr>
-        <w:pStyle w:val="NormalWeb"/>
-        <w:spacing w:before="0" w:beforeAutospacing="0" w:after="0" w:afterAutospacing="0"/>
-        <w:jc w:val="both"/>
-        <w:rPr>
-          <w:rFonts w:ascii="Georgia" w:hAnsi="Georgia"/>
-          <w:iCs/>
-          <w:color w:val="333333"/>
-          <w:sz w:val="36"/>
-          <w:szCs w:val="36"/>
-        </w:rPr>
-      </w:pPr>
-    </w:p>
-    <w:p>
-      <w:pPr>
-        <w:rPr>
-          <w:sz w:val="28"/>
-          <w:szCs w:val="28"/>
+        <w:rPr>
+          <w:rFonts w:cstheme="minorHAnsi"/>
+          <w:sz w:val="36"/>
+          <w:szCs w:val="36"/>
         </w:rPr>
       </w:pPr>
     </w:p>
@@ -1718,7 +4440,7 @@
     </w:lvl>
   </w:abstractNum>
   <w:abstractNum w:abstractNumId="1" w15:restartNumberingAfterBreak="0">
-    <w:nsid w:val="78437211"/>
+    <w:nsid w:val="7459474D"/>
     <w:multiLevelType w:val="hybridMultilevel"/>
     <w:tmpl w:val="A6F6BFAA"/>
     <w:lvl w:ilvl="0" w:tplc="20721F22">
@@ -1806,10 +4528,102 @@
       </w:pPr>
     </w:lvl>
   </w:abstractNum>
+  <w:abstractNum w:abstractNumId="2" w15:restartNumberingAfterBreak="0">
+    <w:nsid w:val="78437211"/>
+    <w:multiLevelType w:val="hybridMultilevel"/>
+    <w:tmpl w:val="A6F6BFAA"/>
+    <w:lvl w:ilvl="0" w:tplc="20721F22">
+      <w:start w:val="1"/>
+      <w:numFmt w:val="decimal"/>
+      <w:lvlText w:val="%1."/>
+      <w:lvlJc w:val="left"/>
+      <w:pPr>
+        <w:ind w:left="1800" w:hanging="360"/>
+      </w:pPr>
+      <w:rPr>
+        <w:rFonts w:hint="default"/>
+      </w:rPr>
+    </w:lvl>
+    <w:lvl w:ilvl="1" w:tplc="04090019" w:tentative="1">
+      <w:start w:val="1"/>
+      <w:numFmt w:val="lowerLetter"/>
+      <w:lvlText w:val="%2."/>
+      <w:lvlJc w:val="left"/>
+      <w:pPr>
+        <w:ind w:left="2520" w:hanging="360"/>
+      </w:pPr>
+    </w:lvl>
+    <w:lvl w:ilvl="2" w:tplc="0409001B" w:tentative="1">
+      <w:start w:val="1"/>
+      <w:numFmt w:val="lowerRoman"/>
+      <w:lvlText w:val="%3."/>
+      <w:lvlJc w:val="right"/>
+      <w:pPr>
+        <w:ind w:left="3240" w:hanging="180"/>
+      </w:pPr>
+    </w:lvl>
+    <w:lvl w:ilvl="3" w:tplc="0409000F" w:tentative="1">
+      <w:start w:val="1"/>
+      <w:numFmt w:val="decimal"/>
+      <w:lvlText w:val="%4."/>
+      <w:lvlJc w:val="left"/>
+      <w:pPr>
+        <w:ind w:left="3960" w:hanging="360"/>
+      </w:pPr>
+    </w:lvl>
+    <w:lvl w:ilvl="4" w:tplc="04090019" w:tentative="1">
+      <w:start w:val="1"/>
+      <w:numFmt w:val="lowerLetter"/>
+      <w:lvlText w:val="%5."/>
+      <w:lvlJc w:val="left"/>
+      <w:pPr>
+        <w:ind w:left="4680" w:hanging="360"/>
+      </w:pPr>
+    </w:lvl>
+    <w:lvl w:ilvl="5" w:tplc="0409001B" w:tentative="1">
+      <w:start w:val="1"/>
+      <w:numFmt w:val="lowerRoman"/>
+      <w:lvlText w:val="%6."/>
+      <w:lvlJc w:val="right"/>
+      <w:pPr>
+        <w:ind w:left="5400" w:hanging="180"/>
+      </w:pPr>
+    </w:lvl>
+    <w:lvl w:ilvl="6" w:tplc="0409000F" w:tentative="1">
+      <w:start w:val="1"/>
+      <w:numFmt w:val="decimal"/>
+      <w:lvlText w:val="%7."/>
+      <w:lvlJc w:val="left"/>
+      <w:pPr>
+        <w:ind w:left="6120" w:hanging="360"/>
+      </w:pPr>
+    </w:lvl>
+    <w:lvl w:ilvl="7" w:tplc="04090019" w:tentative="1">
+      <w:start w:val="1"/>
+      <w:numFmt w:val="lowerLetter"/>
+      <w:lvlText w:val="%8."/>
+      <w:lvlJc w:val="left"/>
+      <w:pPr>
+        <w:ind w:left="6840" w:hanging="360"/>
+      </w:pPr>
+    </w:lvl>
+    <w:lvl w:ilvl="8" w:tplc="0409001B" w:tentative="1">
+      <w:start w:val="1"/>
+      <w:numFmt w:val="lowerRoman"/>
+      <w:lvlText w:val="%9."/>
+      <w:lvlJc w:val="right"/>
+      <w:pPr>
+        <w:ind w:left="7560" w:hanging="180"/>
+      </w:pPr>
+    </w:lvl>
+  </w:abstractNum>
   <w:num w:numId="1">
     <w:abstractNumId w:val="0"/>
   </w:num>
   <w:num w:numId="2">
+    <w:abstractNumId w:val="2"/>
+  </w:num>
+  <w:num w:numId="3">
     <w:abstractNumId w:val="1"/>
   </w:num>
 </w:numbering>
@@ -2212,7 +5026,6 @@
   <w:style w:type="character" w:default="1" w:styleId="DefaultParagraphFont">
     <w:name w:val="Default Paragraph Font"/>
     <w:uiPriority w:val="1"/>
-    <w:semiHidden/>
     <w:unhideWhenUsed/>
   </w:style>
   <w:style w:type="table" w:default="1" w:styleId="TableNormal">
@@ -2273,6 +5086,18 @@
       <w:ind w:left="720"/>
       <w:contextualSpacing/>
     </w:pPr>
+  </w:style>
+  <w:style w:type="character" w:styleId="Hyperlink">
+    <w:name w:val="Hyperlink"/>
+    <w:basedOn w:val="DefaultParagraphFont"/>
+    <w:uiPriority w:val="99"/>
+    <w:semiHidden/>
+    <w:unhideWhenUsed/>
+    <w:rsid w:val="00E0096B"/>
+    <w:rPr>
+      <w:color w:val="0000FF"/>
+      <w:u w:val="single"/>
+    </w:rPr>
   </w:style>
 </w:styles>
 </file>

</xml_diff>